<commit_message>
Remise du labo 1
</commit_message>
<xml_diff>
--- a/Lab1/Labo1/Rapport.docx
+++ b/Lab1/Labo1/Rapport.docx
@@ -1,6 +1,6 @@
 
 <file path=word/document.xml><?xml version="1.0" encoding="utf-8"?>
-<w:document xmlns:wpc="http://schemas.microsoft.com/office/word/2010/wordprocessingCanvas" xmlns:cx="http://schemas.microsoft.com/office/drawing/2014/chartex" xmlns:cx1="http://schemas.microsoft.com/office/drawing/2015/9/8/chartex" xmlns:cx2="http://schemas.microsoft.com/office/drawing/2015/10/21/chartex" xmlns:cx3="http://schemas.microsoft.com/office/drawing/2016/5/9/chartex" xmlns:cx4="http://schemas.microsoft.com/office/drawing/2016/5/10/chartex" xmlns:cx5="http://schemas.microsoft.com/office/drawing/2016/5/11/chartex" xmlns:mc="http://schemas.openxmlformats.org/markup-compatibility/2006" xmlns:o="urn:schemas-microsoft-com:office:office" xmlns:r="http://schemas.openxmlformats.org/officeDocument/2006/relationships" xmlns:m="http://schemas.openxmlformats.org/officeDocument/2006/math" xmlns:v="urn:schemas-microsoft-com:vml" xmlns:wp14="http://schemas.microsoft.com/office/word/2010/wordprocessingDrawing" xmlns:wp="http://schemas.openxmlformats.org/drawingml/2006/wordprocessingDrawing" xmlns:w10="urn:schemas-microsoft-com:office:word" xmlns:w="http://schemas.openxmlformats.org/wordprocessingml/2006/main" xmlns:w14="http://schemas.microsoft.com/office/word/2010/wordml" xmlns:w15="http://schemas.microsoft.com/office/word/2012/wordml" xmlns:w16se="http://schemas.microsoft.com/office/word/2015/wordml/symex" xmlns:wpg="http://schemas.microsoft.com/office/word/2010/wordprocessingGroup" xmlns:wpi="http://schemas.microsoft.com/office/word/2010/wordprocessingInk" xmlns:wne="http://schemas.microsoft.com/office/word/2006/wordml" xmlns:wps="http://schemas.microsoft.com/office/word/2010/wordprocessingShape" mc:Ignorable="w14 w15 w16se wp14">
+<w:document xmlns:wpc="http://schemas.microsoft.com/office/word/2010/wordprocessingCanvas" xmlns:cx="http://schemas.microsoft.com/office/drawing/2014/chartex" xmlns:mc="http://schemas.openxmlformats.org/markup-compatibility/2006" xmlns:o="urn:schemas-microsoft-com:office:office" xmlns:r="http://schemas.openxmlformats.org/officeDocument/2006/relationships" xmlns:m="http://schemas.openxmlformats.org/officeDocument/2006/math" xmlns:v="urn:schemas-microsoft-com:vml" xmlns:wp14="http://schemas.microsoft.com/office/word/2010/wordprocessingDrawing" xmlns:wp="http://schemas.openxmlformats.org/drawingml/2006/wordprocessingDrawing" xmlns:w10="urn:schemas-microsoft-com:office:word" xmlns:w="http://schemas.openxmlformats.org/wordprocessingml/2006/main" xmlns:w14="http://schemas.microsoft.com/office/word/2010/wordml" xmlns:w15="http://schemas.microsoft.com/office/word/2012/wordml" xmlns:w16se="http://schemas.microsoft.com/office/word/2015/wordml/symex" xmlns:wpg="http://schemas.microsoft.com/office/word/2010/wordprocessingGroup" xmlns:wpi="http://schemas.microsoft.com/office/word/2010/wordprocessingInk" xmlns:wne="http://schemas.microsoft.com/office/word/2006/wordml" xmlns:wps="http://schemas.microsoft.com/office/word/2010/wordprocessingShape" mc:Ignorable="w14 w15 w16se wp14">
   <w:body>
     <w:p>
       <w:pPr>
@@ -41,12 +41,14 @@
         <w:rPr>
           <w:sz w:val="36"/>
           <w:szCs w:val="36"/>
+          <w:lang w:val="en-CA"/>
         </w:rPr>
       </w:pPr>
       <w:r>
         <w:rPr>
           <w:sz w:val="36"/>
           <w:szCs w:val="36"/>
+          <w:lang w:val="en-CA"/>
         </w:rPr>
         <w:t>TP No. 1</w:t>
       </w:r>
@@ -57,6 +59,7 @@
         <w:rPr>
           <w:sz w:val="36"/>
           <w:szCs w:val="36"/>
+          <w:lang w:val="en-CA"/>
         </w:rPr>
       </w:pPr>
     </w:p>
@@ -66,6 +69,7 @@
         <w:rPr>
           <w:sz w:val="36"/>
           <w:szCs w:val="36"/>
+          <w:lang w:val="en-CA"/>
         </w:rPr>
       </w:pPr>
     </w:p>
@@ -75,6 +79,7 @@
         <w:rPr>
           <w:sz w:val="36"/>
           <w:szCs w:val="36"/>
+          <w:lang w:val="en-CA"/>
         </w:rPr>
       </w:pPr>
     </w:p>
@@ -84,6 +89,7 @@
         <w:rPr>
           <w:sz w:val="36"/>
           <w:szCs w:val="36"/>
+          <w:lang w:val="en-CA"/>
         </w:rPr>
       </w:pPr>
     </w:p>
@@ -93,6 +99,7 @@
         <w:rPr>
           <w:sz w:val="36"/>
           <w:szCs w:val="36"/>
+          <w:lang w:val="en-CA"/>
         </w:rPr>
       </w:pPr>
     </w:p>
@@ -102,37 +109,44 @@
         <w:rPr>
           <w:sz w:val="36"/>
           <w:szCs w:val="36"/>
-        </w:rPr>
-      </w:pPr>
+          <w:lang w:val="en-CA"/>
+        </w:rPr>
+      </w:pPr>
+      <w:proofErr w:type="spellStart"/>
       <w:r>
         <w:rPr>
           <w:sz w:val="36"/>
           <w:szCs w:val="36"/>
-        </w:rPr>
-        <w:t>Groupe 1</w:t>
-      </w:r>
+          <w:lang w:val="en-CA"/>
+        </w:rPr>
+        <w:t>Groupe</w:t>
+      </w:r>
+      <w:proofErr w:type="spellEnd"/>
       <w:r>
         <w:rPr>
           <w:sz w:val="36"/>
           <w:szCs w:val="36"/>
-        </w:rPr>
-        <w:t xml:space="preserve"> : </w:t>
-      </w:r>
-    </w:p>
-    <w:p>
-      <w:pPr>
-        <w:jc w:val="center"/>
+          <w:lang w:val="en-CA"/>
+        </w:rPr>
+        <w:t xml:space="preserve"> </w:t>
+      </w:r>
+      <w:proofErr w:type="gramStart"/>
+      <w:r>
         <w:rPr>
           <w:sz w:val="36"/>
           <w:szCs w:val="36"/>
-        </w:rPr>
-      </w:pPr>
+          <w:lang w:val="en-CA"/>
+        </w:rPr>
+        <w:t>1 :</w:t>
+      </w:r>
+      <w:proofErr w:type="gramEnd"/>
       <w:r>
         <w:rPr>
           <w:sz w:val="36"/>
           <w:szCs w:val="36"/>
-        </w:rPr>
-        <w:t xml:space="preserve">1437737 – Maxime Jacob </w:t>
+          <w:lang w:val="en-CA"/>
+        </w:rPr>
+        <w:t xml:space="preserve"> </w:t>
       </w:r>
     </w:p>
     <w:p>
@@ -141,28 +155,34 @@
         <w:rPr>
           <w:sz w:val="36"/>
           <w:szCs w:val="36"/>
+          <w:lang w:val="en-CA"/>
         </w:rPr>
       </w:pPr>
       <w:r>
         <w:rPr>
           <w:sz w:val="36"/>
           <w:szCs w:val="36"/>
-        </w:rPr>
-        <w:t>1</w:t>
-      </w:r>
+          <w:lang w:val="en-CA"/>
+        </w:rPr>
+        <w:t xml:space="preserve">1437737 – </w:t>
+      </w:r>
+      <w:proofErr w:type="spellStart"/>
       <w:r>
         <w:rPr>
           <w:sz w:val="36"/>
           <w:szCs w:val="36"/>
-        </w:rPr>
-        <w:t>539437</w:t>
-      </w:r>
+          <w:lang w:val="en-CA"/>
+        </w:rPr>
+        <w:t>Maxime</w:t>
+      </w:r>
+      <w:proofErr w:type="spellEnd"/>
       <w:r>
         <w:rPr>
           <w:sz w:val="36"/>
           <w:szCs w:val="36"/>
-        </w:rPr>
-        <w:t xml:space="preserve"> – Dan Vatnik</w:t>
+          <w:lang w:val="en-CA"/>
+        </w:rPr>
+        <w:t xml:space="preserve"> Jacob </w:t>
       </w:r>
     </w:p>
     <w:p>
@@ -171,14 +191,16 @@
         <w:rPr>
           <w:sz w:val="36"/>
           <w:szCs w:val="36"/>
+          <w:lang w:val="en-CA"/>
         </w:rPr>
       </w:pPr>
       <w:r>
         <w:rPr>
           <w:sz w:val="36"/>
           <w:szCs w:val="36"/>
-        </w:rPr>
-        <w:t xml:space="preserve">1776903 – Cédrick Busque </w:t>
+          <w:lang w:val="en-CA"/>
+        </w:rPr>
+        <w:t>1539437 – Dan Vatnik</w:t>
       </w:r>
     </w:p>
     <w:p>
@@ -189,30 +211,28 @@
           <w:szCs w:val="36"/>
         </w:rPr>
       </w:pPr>
-    </w:p>
-    <w:p>
-      <w:pPr>
-        <w:jc w:val="center"/>
+      <w:r>
         <w:rPr>
           <w:sz w:val="36"/>
           <w:szCs w:val="36"/>
         </w:rPr>
-      </w:pPr>
-    </w:p>
-    <w:p>
-      <w:pPr>
-        <w:jc w:val="center"/>
+        <w:t xml:space="preserve">1776903 – </w:t>
+      </w:r>
+      <w:proofErr w:type="spellStart"/>
+      <w:r>
         <w:rPr>
           <w:sz w:val="36"/>
           <w:szCs w:val="36"/>
         </w:rPr>
-      </w:pPr>
+        <w:t>Cédrick</w:t>
+      </w:r>
+      <w:proofErr w:type="spellEnd"/>
       <w:r>
         <w:rPr>
           <w:sz w:val="36"/>
           <w:szCs w:val="36"/>
         </w:rPr>
-        <w:t xml:space="preserve">Présenté à : </w:t>
+        <w:t xml:space="preserve"> Busque </w:t>
       </w:r>
     </w:p>
     <w:p>
@@ -223,13 +243,15 @@
           <w:szCs w:val="36"/>
         </w:rPr>
       </w:pPr>
-      <w:r>
+    </w:p>
+    <w:p>
+      <w:pPr>
+        <w:jc w:val="center"/>
         <w:rPr>
           <w:sz w:val="36"/>
           <w:szCs w:val="36"/>
         </w:rPr>
-        <w:t>Mlouki, Ons</w:t>
-      </w:r>
+      </w:pPr>
     </w:p>
     <w:p>
       <w:pPr>
@@ -239,15 +261,13 @@
           <w:szCs w:val="36"/>
         </w:rPr>
       </w:pPr>
-    </w:p>
-    <w:p>
-      <w:pPr>
-        <w:jc w:val="center"/>
+      <w:r>
         <w:rPr>
           <w:sz w:val="36"/>
           <w:szCs w:val="36"/>
         </w:rPr>
-      </w:pPr>
+        <w:t xml:space="preserve">Présenté à : </w:t>
+      </w:r>
     </w:p>
     <w:p>
       <w:pPr>
@@ -257,27 +277,79 @@
           <w:szCs w:val="36"/>
         </w:rPr>
       </w:pPr>
+      <w:proofErr w:type="spellStart"/>
       <w:r>
         <w:rPr>
           <w:sz w:val="36"/>
           <w:szCs w:val="36"/>
         </w:rPr>
-        <w:t xml:space="preserve">Polytechnique Montréal </w:t>
-      </w:r>
-    </w:p>
-    <w:p>
-      <w:pPr>
-        <w:jc w:val="center"/>
+        <w:t>Mlouki</w:t>
+      </w:r>
+      <w:proofErr w:type="spellEnd"/>
+      <w:r>
         <w:rPr>
           <w:sz w:val="36"/>
           <w:szCs w:val="36"/>
         </w:rPr>
-      </w:pPr>
+        <w:t xml:space="preserve">, </w:t>
+      </w:r>
+      <w:proofErr w:type="spellStart"/>
       <w:r>
         <w:rPr>
           <w:sz w:val="36"/>
           <w:szCs w:val="36"/>
         </w:rPr>
+        <w:t>Ons</w:t>
+      </w:r>
+      <w:proofErr w:type="spellEnd"/>
+    </w:p>
+    <w:p>
+      <w:pPr>
+        <w:jc w:val="center"/>
+        <w:rPr>
+          <w:sz w:val="36"/>
+          <w:szCs w:val="36"/>
+        </w:rPr>
+      </w:pPr>
+    </w:p>
+    <w:p>
+      <w:pPr>
+        <w:jc w:val="center"/>
+        <w:rPr>
+          <w:sz w:val="36"/>
+          <w:szCs w:val="36"/>
+        </w:rPr>
+      </w:pPr>
+    </w:p>
+    <w:p>
+      <w:pPr>
+        <w:jc w:val="center"/>
+        <w:rPr>
+          <w:sz w:val="36"/>
+          <w:szCs w:val="36"/>
+        </w:rPr>
+      </w:pPr>
+      <w:r>
+        <w:rPr>
+          <w:sz w:val="36"/>
+          <w:szCs w:val="36"/>
+        </w:rPr>
+        <w:t xml:space="preserve">Polytechnique Montréal </w:t>
+      </w:r>
+    </w:p>
+    <w:p>
+      <w:pPr>
+        <w:jc w:val="center"/>
+        <w:rPr>
+          <w:sz w:val="36"/>
+          <w:szCs w:val="36"/>
+        </w:rPr>
+      </w:pPr>
+      <w:r>
+        <w:rPr>
+          <w:sz w:val="36"/>
+          <w:szCs w:val="36"/>
+        </w:rPr>
         <w:t>30 janvier 2017</w:t>
       </w:r>
     </w:p>
@@ -309,7 +381,7 @@
     </w:p>
     <w:p>
       <w:pPr>
-        <w:pStyle w:val="Paragraphedeliste"/>
+        <w:pStyle w:val="ListParagraph"/>
         <w:numPr>
           <w:ilvl w:val="0"/>
           <w:numId w:val="1"/>
@@ -335,19 +407,56 @@
     <w:p>
       <w:pPr>
         <w:spacing w:line="360" w:lineRule="auto"/>
-        <w:rPr>
-          <w:rFonts w:ascii="Times New Roman" w:hAnsi="Times New Roman" w:cs="Times New Roman"/>
-          <w:sz w:val="24"/>
-          <w:szCs w:val="24"/>
-        </w:rPr>
-      </w:pPr>
-      <w:r>
-        <w:rPr>
-          <w:rFonts w:ascii="Times New Roman" w:hAnsi="Times New Roman" w:cs="Times New Roman"/>
-          <w:sz w:val="24"/>
-          <w:szCs w:val="24"/>
-        </w:rPr>
-        <w:t>L’utilisation du programme est très simple. Afin de construire une SuiteP, il suffit d’insérer son constructeur dans la fonction Main() du programme. Pour que l’exécution se fasse correctement, il faudra entrer les paramètres sous la forme suivante :</w:t>
+        <w:jc w:val="both"/>
+        <w:rPr>
+          <w:rFonts w:ascii="Times New Roman" w:hAnsi="Times New Roman" w:cs="Times New Roman"/>
+          <w:sz w:val="24"/>
+          <w:szCs w:val="24"/>
+        </w:rPr>
+      </w:pPr>
+      <w:r>
+        <w:rPr>
+          <w:rFonts w:ascii="Times New Roman" w:hAnsi="Times New Roman" w:cs="Times New Roman"/>
+          <w:sz w:val="24"/>
+          <w:szCs w:val="24"/>
+        </w:rPr>
+        <w:t xml:space="preserve">L’utilisation du programme est très simple. Afin de construire une </w:t>
+      </w:r>
+      <w:proofErr w:type="spellStart"/>
+      <w:r>
+        <w:rPr>
+          <w:rFonts w:ascii="Times New Roman" w:hAnsi="Times New Roman" w:cs="Times New Roman"/>
+          <w:sz w:val="24"/>
+          <w:szCs w:val="24"/>
+        </w:rPr>
+        <w:t>SuiteP</w:t>
+      </w:r>
+      <w:proofErr w:type="spellEnd"/>
+      <w:r>
+        <w:rPr>
+          <w:rFonts w:ascii="Times New Roman" w:hAnsi="Times New Roman" w:cs="Times New Roman"/>
+          <w:sz w:val="24"/>
+          <w:szCs w:val="24"/>
+        </w:rPr>
+        <w:t xml:space="preserve">, il suffit d’insérer son constructeur dans la fonction </w:t>
+      </w:r>
+      <w:proofErr w:type="gramStart"/>
+      <w:r>
+        <w:rPr>
+          <w:rFonts w:ascii="Times New Roman" w:hAnsi="Times New Roman" w:cs="Times New Roman"/>
+          <w:sz w:val="24"/>
+          <w:szCs w:val="24"/>
+        </w:rPr>
+        <w:t>Main(</w:t>
+      </w:r>
+      <w:proofErr w:type="gramEnd"/>
+      <w:r>
+        <w:rPr>
+          <w:rFonts w:ascii="Times New Roman" w:hAnsi="Times New Roman" w:cs="Times New Roman"/>
+          <w:sz w:val="24"/>
+          <w:szCs w:val="24"/>
+        </w:rPr>
+        <w:t>) du programme. Pour que l’exécution se fasse correctement, il faudra entrer les paramètres sous la forme suivante :</w:t>
       </w:r>
     </w:p>
     <w:p>
@@ -360,6 +469,8 @@
           <w:szCs w:val="24"/>
         </w:rPr>
       </w:pPr>
+      <w:proofErr w:type="spellStart"/>
+      <w:proofErr w:type="gramStart"/>
       <w:r>
         <w:rPr>
           <w:rFonts w:ascii="Times New Roman" w:hAnsi="Times New Roman" w:cs="Times New Roman"/>
@@ -367,12 +478,33 @@
           <w:sz w:val="24"/>
           <w:szCs w:val="24"/>
         </w:rPr>
-        <w:t>SuiteP(opération, entier pair, entier impair, taille maximale de la pile);</w:t>
+        <w:t>SuiteP</w:t>
+      </w:r>
+      <w:proofErr w:type="spellEnd"/>
+      <w:r>
+        <w:rPr>
+          <w:rFonts w:ascii="Times New Roman" w:hAnsi="Times New Roman" w:cs="Times New Roman"/>
+          <w:i/>
+          <w:sz w:val="24"/>
+          <w:szCs w:val="24"/>
+        </w:rPr>
+        <w:t>(</w:t>
+      </w:r>
+      <w:proofErr w:type="gramEnd"/>
+      <w:r>
+        <w:rPr>
+          <w:rFonts w:ascii="Times New Roman" w:hAnsi="Times New Roman" w:cs="Times New Roman"/>
+          <w:i/>
+          <w:sz w:val="24"/>
+          <w:szCs w:val="24"/>
+        </w:rPr>
+        <w:t>opération, entier pair, entier impair, taille maximale de la pile);</w:t>
       </w:r>
     </w:p>
     <w:p>
       <w:pPr>
         <w:spacing w:line="360" w:lineRule="auto"/>
+        <w:jc w:val="both"/>
         <w:rPr>
           <w:rFonts w:ascii="Times New Roman" w:hAnsi="Times New Roman" w:cs="Times New Roman"/>
           <w:sz w:val="24"/>
@@ -416,15 +548,13 @@
           <w:rFonts w:ascii="Times New Roman" w:hAnsi="Times New Roman" w:cs="Times New Roman"/>
           <w:sz w:val="24"/>
           <w:szCs w:val="24"/>
-          <w:lang w:val="en-CA"/>
-        </w:rPr>
-      </w:pPr>
-      <w:r>
-        <w:rPr>
-          <w:rFonts w:ascii="Times New Roman" w:hAnsi="Times New Roman" w:cs="Times New Roman"/>
-          <w:sz w:val="24"/>
-          <w:szCs w:val="24"/>
-          <w:lang w:val="en-CA"/>
+        </w:rPr>
+      </w:pPr>
+      <w:r>
+        <w:rPr>
+          <w:rFonts w:ascii="Times New Roman" w:hAnsi="Times New Roman" w:cs="Times New Roman"/>
+          <w:sz w:val="24"/>
+          <w:szCs w:val="24"/>
         </w:rPr>
         <w:t>-</w:t>
       </w:r>
@@ -433,18 +563,8 @@
           <w:rFonts w:ascii="Times New Roman" w:hAnsi="Times New Roman" w:cs="Times New Roman"/>
           <w:sz w:val="24"/>
           <w:szCs w:val="24"/>
-          <w:lang w:val="en-CA"/>
-        </w:rPr>
-        <w:t>Opération : </w:t>
-      </w:r>
-      <w:r>
-        <w:rPr>
-          <w:rFonts w:ascii="Times New Roman" w:hAnsi="Times New Roman" w:cs="Times New Roman"/>
-          <w:sz w:val="24"/>
-          <w:szCs w:val="24"/>
-          <w:lang w:val="en-CA"/>
-        </w:rPr>
-        <w:t>“addition”, “soustraction”, “multiplication”, “division”</w:t>
+        </w:rPr>
+        <w:t>Opération : “addition”, “soustraction”, “multiplication”, “division”</w:t>
       </w:r>
     </w:p>
     <w:p>
@@ -514,15 +634,7 @@
           <w:sz w:val="24"/>
           <w:szCs w:val="24"/>
         </w:rPr>
-        <w:t xml:space="preserve">-Entier impaire : </w:t>
-      </w:r>
-      <w:r>
-        <w:rPr>
-          <w:rFonts w:ascii="Times New Roman" w:hAnsi="Times New Roman" w:cs="Times New Roman"/>
-          <w:sz w:val="24"/>
-          <w:szCs w:val="24"/>
-        </w:rPr>
-        <w:t xml:space="preserve">tout entier pair compris entre </w:t>
+        <w:t xml:space="preserve">-Entier impaire : tout entier pair compris entre </w:t>
       </w:r>
       <w:r>
         <w:rPr>
@@ -601,6 +713,7 @@
     <w:p>
       <w:pPr>
         <w:spacing w:line="360" w:lineRule="auto"/>
+        <w:jc w:val="both"/>
         <w:rPr>
           <w:rFonts w:ascii="Times New Roman" w:hAnsi="Times New Roman" w:cs="Times New Roman"/>
           <w:sz w:val="24"/>
@@ -726,136 +839,442 @@
           <w:b/>
           <w:sz w:val="24"/>
           <w:szCs w:val="24"/>
-        </w:rPr>
-      </w:pPr>
-      <w:r>
-        <w:rPr>
-          <w:rFonts w:ascii="Times New Roman" w:hAnsi="Times New Roman" w:cs="Times New Roman"/>
-          <w:b/>
-          <w:sz w:val="24"/>
-          <w:szCs w:val="24"/>
-        </w:rPr>
-        <w:t xml:space="preserve">public Object empiler(Object item): </w:t>
-      </w:r>
-    </w:p>
-    <w:p>
-      <w:pPr>
-        <w:spacing w:after="0" w:line="360" w:lineRule="auto"/>
-        <w:rPr>
-          <w:rFonts w:ascii="Times New Roman" w:hAnsi="Times New Roman" w:cs="Times New Roman"/>
-          <w:b/>
-          <w:sz w:val="24"/>
-          <w:szCs w:val="24"/>
-        </w:rPr>
-      </w:pPr>
-      <w:r>
-        <w:rPr>
-          <w:rFonts w:ascii="Times New Roman" w:hAnsi="Times New Roman" w:cs="Times New Roman"/>
-          <w:b/>
-          <w:sz w:val="24"/>
-          <w:szCs w:val="24"/>
-        </w:rPr>
-        <w:t xml:space="preserve">public Object dépiler(): </w:t>
-      </w:r>
-    </w:p>
-    <w:p>
-      <w:pPr>
-        <w:spacing w:after="0" w:line="360" w:lineRule="auto"/>
-        <w:rPr>
-          <w:rFonts w:ascii="Times New Roman" w:hAnsi="Times New Roman" w:cs="Times New Roman"/>
-          <w:b/>
-          <w:sz w:val="24"/>
-          <w:szCs w:val="24"/>
-        </w:rPr>
-      </w:pPr>
-      <w:r>
-        <w:rPr>
-          <w:rFonts w:ascii="Times New Roman" w:hAnsi="Times New Roman" w:cs="Times New Roman"/>
-          <w:b/>
-          <w:sz w:val="24"/>
-          <w:szCs w:val="24"/>
-        </w:rPr>
-        <w:t xml:space="preserve">public Object getHead(); </w:t>
-      </w:r>
-    </w:p>
-    <w:p>
-      <w:pPr>
-        <w:spacing w:after="0" w:line="360" w:lineRule="auto"/>
-        <w:rPr>
-          <w:rFonts w:ascii="Times New Roman" w:hAnsi="Times New Roman" w:cs="Times New Roman"/>
-          <w:b/>
-          <w:sz w:val="24"/>
-          <w:szCs w:val="24"/>
-        </w:rPr>
-      </w:pPr>
-      <w:r>
-        <w:rPr>
-          <w:rFonts w:ascii="Times New Roman" w:hAnsi="Times New Roman" w:cs="Times New Roman"/>
-          <w:b/>
-          <w:sz w:val="24"/>
-          <w:szCs w:val="24"/>
-        </w:rPr>
-        <w:t xml:space="preserve">public boolean estVide(): </w:t>
-      </w:r>
-    </w:p>
-    <w:p>
-      <w:pPr>
-        <w:spacing w:after="0" w:line="360" w:lineRule="auto"/>
-        <w:rPr>
-          <w:rFonts w:ascii="Times New Roman" w:hAnsi="Times New Roman" w:cs="Times New Roman"/>
-          <w:b/>
-          <w:sz w:val="24"/>
-          <w:szCs w:val="24"/>
-        </w:rPr>
-      </w:pPr>
-      <w:r>
-        <w:rPr>
-          <w:rFonts w:ascii="Times New Roman" w:hAnsi="Times New Roman" w:cs="Times New Roman"/>
-          <w:b/>
-          <w:sz w:val="24"/>
-          <w:szCs w:val="24"/>
-        </w:rPr>
-        <w:t xml:space="preserve">public int getSize(): </w:t>
-      </w:r>
-    </w:p>
-    <w:p>
-      <w:pPr>
-        <w:spacing w:after="0" w:line="360" w:lineRule="auto"/>
-        <w:rPr>
-          <w:rFonts w:ascii="Times New Roman" w:hAnsi="Times New Roman" w:cs="Times New Roman"/>
-          <w:b/>
-          <w:sz w:val="24"/>
-          <w:szCs w:val="24"/>
-        </w:rPr>
-      </w:pPr>
-      <w:r>
-        <w:rPr>
-          <w:rFonts w:ascii="Times New Roman" w:hAnsi="Times New Roman" w:cs="Times New Roman"/>
-          <w:b/>
-          <w:sz w:val="24"/>
-          <w:szCs w:val="24"/>
-        </w:rPr>
-        <w:t xml:space="preserve">public void reset(): </w:t>
-      </w:r>
-    </w:p>
-    <w:p>
-      <w:pPr>
-        <w:spacing w:after="0" w:line="360" w:lineRule="auto"/>
-        <w:rPr>
-          <w:rFonts w:ascii="Times New Roman" w:hAnsi="Times New Roman" w:cs="Times New Roman"/>
-          <w:b/>
-          <w:sz w:val="24"/>
-          <w:szCs w:val="24"/>
-        </w:rPr>
-      </w:pPr>
-      <w:r>
-        <w:rPr>
-          <w:rFonts w:ascii="Times New Roman" w:hAnsi="Times New Roman" w:cs="Times New Roman"/>
-          <w:b/>
-          <w:sz w:val="24"/>
-          <w:szCs w:val="24"/>
-        </w:rPr>
-        <w:t>public void print() :</w:t>
+          <w:lang w:val="en-CA"/>
+        </w:rPr>
+      </w:pPr>
+      <w:r>
+        <w:rPr>
+          <w:rFonts w:ascii="Times New Roman" w:hAnsi="Times New Roman" w:cs="Times New Roman"/>
+          <w:b/>
+          <w:sz w:val="24"/>
+          <w:szCs w:val="24"/>
+          <w:lang w:val="en-CA"/>
+        </w:rPr>
+        <w:t xml:space="preserve">public Object </w:t>
+      </w:r>
+      <w:proofErr w:type="spellStart"/>
+      <w:proofErr w:type="gramStart"/>
+      <w:r>
+        <w:rPr>
+          <w:rFonts w:ascii="Times New Roman" w:hAnsi="Times New Roman" w:cs="Times New Roman"/>
+          <w:b/>
+          <w:sz w:val="24"/>
+          <w:szCs w:val="24"/>
+          <w:lang w:val="en-CA"/>
+        </w:rPr>
+        <w:t>empiler</w:t>
+      </w:r>
+      <w:proofErr w:type="spellEnd"/>
+      <w:r>
+        <w:rPr>
+          <w:rFonts w:ascii="Times New Roman" w:hAnsi="Times New Roman" w:cs="Times New Roman"/>
+          <w:b/>
+          <w:sz w:val="24"/>
+          <w:szCs w:val="24"/>
+          <w:lang w:val="en-CA"/>
+        </w:rPr>
+        <w:t>(</w:t>
+      </w:r>
+      <w:proofErr w:type="gramEnd"/>
+      <w:r>
+        <w:rPr>
+          <w:rFonts w:ascii="Times New Roman" w:hAnsi="Times New Roman" w:cs="Times New Roman"/>
+          <w:b/>
+          <w:sz w:val="24"/>
+          <w:szCs w:val="24"/>
+          <w:lang w:val="en-CA"/>
+        </w:rPr>
+        <w:t xml:space="preserve">Object item): </w:t>
+      </w:r>
+    </w:p>
+    <w:p>
+      <w:pPr>
+        <w:spacing w:after="0" w:line="360" w:lineRule="auto"/>
+        <w:rPr>
+          <w:rFonts w:ascii="Times New Roman" w:hAnsi="Times New Roman" w:cs="Times New Roman"/>
+          <w:b/>
+          <w:sz w:val="24"/>
+          <w:szCs w:val="24"/>
+          <w:lang w:val="en-CA"/>
+        </w:rPr>
+      </w:pPr>
+      <w:r>
+        <w:rPr>
+          <w:rFonts w:ascii="Times New Roman" w:hAnsi="Times New Roman" w:cs="Times New Roman"/>
+          <w:b/>
+          <w:sz w:val="24"/>
+          <w:szCs w:val="24"/>
+          <w:lang w:val="en-CA"/>
+        </w:rPr>
+        <w:t xml:space="preserve">public Object </w:t>
+      </w:r>
+      <w:proofErr w:type="spellStart"/>
+      <w:proofErr w:type="gramStart"/>
+      <w:r>
+        <w:rPr>
+          <w:rFonts w:ascii="Times New Roman" w:hAnsi="Times New Roman" w:cs="Times New Roman"/>
+          <w:b/>
+          <w:sz w:val="24"/>
+          <w:szCs w:val="24"/>
+          <w:lang w:val="en-CA"/>
+        </w:rPr>
+        <w:t>dépiler</w:t>
+      </w:r>
+      <w:proofErr w:type="spellEnd"/>
+      <w:r>
+        <w:rPr>
+          <w:rFonts w:ascii="Times New Roman" w:hAnsi="Times New Roman" w:cs="Times New Roman"/>
+          <w:b/>
+          <w:sz w:val="24"/>
+          <w:szCs w:val="24"/>
+          <w:lang w:val="en-CA"/>
+        </w:rPr>
+        <w:t>(</w:t>
+      </w:r>
+      <w:proofErr w:type="gramEnd"/>
+      <w:r>
+        <w:rPr>
+          <w:rFonts w:ascii="Times New Roman" w:hAnsi="Times New Roman" w:cs="Times New Roman"/>
+          <w:b/>
+          <w:sz w:val="24"/>
+          <w:szCs w:val="24"/>
+          <w:lang w:val="en-CA"/>
+        </w:rPr>
+        <w:t xml:space="preserve">): </w:t>
+      </w:r>
+    </w:p>
+    <w:p>
+      <w:pPr>
+        <w:spacing w:after="0" w:line="360" w:lineRule="auto"/>
+        <w:rPr>
+          <w:rFonts w:ascii="Times New Roman" w:hAnsi="Times New Roman" w:cs="Times New Roman"/>
+          <w:b/>
+          <w:sz w:val="24"/>
+          <w:szCs w:val="24"/>
+          <w:lang w:val="en-CA"/>
+        </w:rPr>
+      </w:pPr>
+      <w:r>
+        <w:rPr>
+          <w:rFonts w:ascii="Times New Roman" w:hAnsi="Times New Roman" w:cs="Times New Roman"/>
+          <w:b/>
+          <w:sz w:val="24"/>
+          <w:szCs w:val="24"/>
+          <w:lang w:val="en-CA"/>
+        </w:rPr>
+        <w:t xml:space="preserve">public Object </w:t>
+      </w:r>
+      <w:proofErr w:type="spellStart"/>
+      <w:proofErr w:type="gramStart"/>
+      <w:r>
+        <w:rPr>
+          <w:rFonts w:ascii="Times New Roman" w:hAnsi="Times New Roman" w:cs="Times New Roman"/>
+          <w:b/>
+          <w:sz w:val="24"/>
+          <w:szCs w:val="24"/>
+          <w:lang w:val="en-CA"/>
+        </w:rPr>
+        <w:t>getHead</w:t>
+      </w:r>
+      <w:proofErr w:type="spellEnd"/>
+      <w:r>
+        <w:rPr>
+          <w:rFonts w:ascii="Times New Roman" w:hAnsi="Times New Roman" w:cs="Times New Roman"/>
+          <w:b/>
+          <w:sz w:val="24"/>
+          <w:szCs w:val="24"/>
+          <w:lang w:val="en-CA"/>
+        </w:rPr>
+        <w:t>(</w:t>
+      </w:r>
+      <w:proofErr w:type="gramEnd"/>
+      <w:r>
+        <w:rPr>
+          <w:rFonts w:ascii="Times New Roman" w:hAnsi="Times New Roman" w:cs="Times New Roman"/>
+          <w:b/>
+          <w:sz w:val="24"/>
+          <w:szCs w:val="24"/>
+          <w:lang w:val="en-CA"/>
+        </w:rPr>
+        <w:t xml:space="preserve">); </w:t>
+      </w:r>
+    </w:p>
+    <w:p>
+      <w:pPr>
+        <w:spacing w:after="0" w:line="360" w:lineRule="auto"/>
+        <w:rPr>
+          <w:rFonts w:ascii="Times New Roman" w:hAnsi="Times New Roman" w:cs="Times New Roman"/>
+          <w:b/>
+          <w:sz w:val="24"/>
+          <w:szCs w:val="24"/>
+          <w:lang w:val="en-CA"/>
+        </w:rPr>
+      </w:pPr>
+      <w:r>
+        <w:rPr>
+          <w:rFonts w:ascii="Times New Roman" w:hAnsi="Times New Roman" w:cs="Times New Roman"/>
+          <w:b/>
+          <w:sz w:val="24"/>
+          <w:szCs w:val="24"/>
+          <w:lang w:val="en-CA"/>
+        </w:rPr>
+        <w:t xml:space="preserve">public </w:t>
+      </w:r>
+      <w:proofErr w:type="spellStart"/>
+      <w:r>
+        <w:rPr>
+          <w:rFonts w:ascii="Times New Roman" w:hAnsi="Times New Roman" w:cs="Times New Roman"/>
+          <w:b/>
+          <w:sz w:val="24"/>
+          <w:szCs w:val="24"/>
+          <w:lang w:val="en-CA"/>
+        </w:rPr>
+        <w:t>boolean</w:t>
+      </w:r>
+      <w:proofErr w:type="spellEnd"/>
+      <w:r>
+        <w:rPr>
+          <w:rFonts w:ascii="Times New Roman" w:hAnsi="Times New Roman" w:cs="Times New Roman"/>
+          <w:b/>
+          <w:sz w:val="24"/>
+          <w:szCs w:val="24"/>
+          <w:lang w:val="en-CA"/>
+        </w:rPr>
+        <w:t xml:space="preserve"> </w:t>
+      </w:r>
+      <w:proofErr w:type="spellStart"/>
+      <w:proofErr w:type="gramStart"/>
+      <w:r>
+        <w:rPr>
+          <w:rFonts w:ascii="Times New Roman" w:hAnsi="Times New Roman" w:cs="Times New Roman"/>
+          <w:b/>
+          <w:sz w:val="24"/>
+          <w:szCs w:val="24"/>
+          <w:lang w:val="en-CA"/>
+        </w:rPr>
+        <w:t>estVide</w:t>
+      </w:r>
+      <w:proofErr w:type="spellEnd"/>
+      <w:r>
+        <w:rPr>
+          <w:rFonts w:ascii="Times New Roman" w:hAnsi="Times New Roman" w:cs="Times New Roman"/>
+          <w:b/>
+          <w:sz w:val="24"/>
+          <w:szCs w:val="24"/>
+          <w:lang w:val="en-CA"/>
+        </w:rPr>
+        <w:t>(</w:t>
+      </w:r>
+      <w:proofErr w:type="gramEnd"/>
+      <w:r>
+        <w:rPr>
+          <w:rFonts w:ascii="Times New Roman" w:hAnsi="Times New Roman" w:cs="Times New Roman"/>
+          <w:b/>
+          <w:sz w:val="24"/>
+          <w:szCs w:val="24"/>
+          <w:lang w:val="en-CA"/>
+        </w:rPr>
+        <w:t xml:space="preserve">): </w:t>
+      </w:r>
+    </w:p>
+    <w:p>
+      <w:pPr>
+        <w:spacing w:after="0" w:line="360" w:lineRule="auto"/>
+        <w:rPr>
+          <w:rFonts w:ascii="Times New Roman" w:hAnsi="Times New Roman" w:cs="Times New Roman"/>
+          <w:b/>
+          <w:sz w:val="24"/>
+          <w:szCs w:val="24"/>
+          <w:lang w:val="en-CA"/>
+        </w:rPr>
+      </w:pPr>
+      <w:r>
+        <w:rPr>
+          <w:rFonts w:ascii="Times New Roman" w:hAnsi="Times New Roman" w:cs="Times New Roman"/>
+          <w:b/>
+          <w:sz w:val="24"/>
+          <w:szCs w:val="24"/>
+          <w:lang w:val="en-CA"/>
+        </w:rPr>
+        <w:t xml:space="preserve">public </w:t>
+      </w:r>
+      <w:proofErr w:type="spellStart"/>
+      <w:r>
+        <w:rPr>
+          <w:rFonts w:ascii="Times New Roman" w:hAnsi="Times New Roman" w:cs="Times New Roman"/>
+          <w:b/>
+          <w:sz w:val="24"/>
+          <w:szCs w:val="24"/>
+          <w:lang w:val="en-CA"/>
+        </w:rPr>
+        <w:t>int</w:t>
+      </w:r>
+      <w:proofErr w:type="spellEnd"/>
+      <w:r>
+        <w:rPr>
+          <w:rFonts w:ascii="Times New Roman" w:hAnsi="Times New Roman" w:cs="Times New Roman"/>
+          <w:b/>
+          <w:sz w:val="24"/>
+          <w:szCs w:val="24"/>
+          <w:lang w:val="en-CA"/>
+        </w:rPr>
+        <w:t xml:space="preserve"> </w:t>
+      </w:r>
+      <w:proofErr w:type="spellStart"/>
+      <w:proofErr w:type="gramStart"/>
+      <w:r>
+        <w:rPr>
+          <w:rFonts w:ascii="Times New Roman" w:hAnsi="Times New Roman" w:cs="Times New Roman"/>
+          <w:b/>
+          <w:sz w:val="24"/>
+          <w:szCs w:val="24"/>
+          <w:lang w:val="en-CA"/>
+        </w:rPr>
+        <w:t>getSize</w:t>
+      </w:r>
+      <w:proofErr w:type="spellEnd"/>
+      <w:r>
+        <w:rPr>
+          <w:rFonts w:ascii="Times New Roman" w:hAnsi="Times New Roman" w:cs="Times New Roman"/>
+          <w:b/>
+          <w:sz w:val="24"/>
+          <w:szCs w:val="24"/>
+          <w:lang w:val="en-CA"/>
+        </w:rPr>
+        <w:t>(</w:t>
+      </w:r>
+      <w:proofErr w:type="gramEnd"/>
+      <w:r>
+        <w:rPr>
+          <w:rFonts w:ascii="Times New Roman" w:hAnsi="Times New Roman" w:cs="Times New Roman"/>
+          <w:b/>
+          <w:sz w:val="24"/>
+          <w:szCs w:val="24"/>
+          <w:lang w:val="en-CA"/>
+        </w:rPr>
+        <w:t xml:space="preserve">): </w:t>
+      </w:r>
+    </w:p>
+    <w:p>
+      <w:pPr>
+        <w:spacing w:after="0" w:line="360" w:lineRule="auto"/>
+        <w:rPr>
+          <w:rFonts w:ascii="Times New Roman" w:hAnsi="Times New Roman" w:cs="Times New Roman"/>
+          <w:b/>
+          <w:sz w:val="24"/>
+          <w:szCs w:val="24"/>
+        </w:rPr>
+      </w:pPr>
+      <w:proofErr w:type="gramStart"/>
+      <w:r>
+        <w:rPr>
+          <w:rFonts w:ascii="Times New Roman" w:hAnsi="Times New Roman" w:cs="Times New Roman"/>
+          <w:b/>
+          <w:sz w:val="24"/>
+          <w:szCs w:val="24"/>
+        </w:rPr>
+        <w:t>public</w:t>
+      </w:r>
+      <w:proofErr w:type="gramEnd"/>
+      <w:r>
+        <w:rPr>
+          <w:rFonts w:ascii="Times New Roman" w:hAnsi="Times New Roman" w:cs="Times New Roman"/>
+          <w:b/>
+          <w:sz w:val="24"/>
+          <w:szCs w:val="24"/>
+        </w:rPr>
+        <w:t xml:space="preserve"> </w:t>
+      </w:r>
+      <w:proofErr w:type="spellStart"/>
+      <w:r>
+        <w:rPr>
+          <w:rFonts w:ascii="Times New Roman" w:hAnsi="Times New Roman" w:cs="Times New Roman"/>
+          <w:b/>
+          <w:sz w:val="24"/>
+          <w:szCs w:val="24"/>
+        </w:rPr>
+        <w:t>void</w:t>
+      </w:r>
+      <w:proofErr w:type="spellEnd"/>
+      <w:r>
+        <w:rPr>
+          <w:rFonts w:ascii="Times New Roman" w:hAnsi="Times New Roman" w:cs="Times New Roman"/>
+          <w:b/>
+          <w:sz w:val="24"/>
+          <w:szCs w:val="24"/>
+        </w:rPr>
+        <w:t xml:space="preserve"> reset(): </w:t>
+      </w:r>
+    </w:p>
+    <w:p>
+      <w:pPr>
+        <w:spacing w:after="0" w:line="360" w:lineRule="auto"/>
+        <w:rPr>
+          <w:rFonts w:ascii="Times New Roman" w:hAnsi="Times New Roman" w:cs="Times New Roman"/>
+          <w:b/>
+          <w:sz w:val="24"/>
+          <w:szCs w:val="24"/>
+        </w:rPr>
+      </w:pPr>
+      <w:proofErr w:type="gramStart"/>
+      <w:r>
+        <w:rPr>
+          <w:rFonts w:ascii="Times New Roman" w:hAnsi="Times New Roman" w:cs="Times New Roman"/>
+          <w:b/>
+          <w:sz w:val="24"/>
+          <w:szCs w:val="24"/>
+        </w:rPr>
+        <w:t>public</w:t>
+      </w:r>
+      <w:proofErr w:type="gramEnd"/>
+      <w:r>
+        <w:rPr>
+          <w:rFonts w:ascii="Times New Roman" w:hAnsi="Times New Roman" w:cs="Times New Roman"/>
+          <w:b/>
+          <w:sz w:val="24"/>
+          <w:szCs w:val="24"/>
+        </w:rPr>
+        <w:t xml:space="preserve"> </w:t>
+      </w:r>
+      <w:proofErr w:type="spellStart"/>
+      <w:r>
+        <w:rPr>
+          <w:rFonts w:ascii="Times New Roman" w:hAnsi="Times New Roman" w:cs="Times New Roman"/>
+          <w:b/>
+          <w:sz w:val="24"/>
+          <w:szCs w:val="24"/>
+        </w:rPr>
+        <w:t>void</w:t>
+      </w:r>
+      <w:proofErr w:type="spellEnd"/>
+      <w:r>
+        <w:rPr>
+          <w:rFonts w:ascii="Times New Roman" w:hAnsi="Times New Roman" w:cs="Times New Roman"/>
+          <w:b/>
+          <w:sz w:val="24"/>
+          <w:szCs w:val="24"/>
+        </w:rPr>
+        <w:t xml:space="preserve"> </w:t>
+      </w:r>
+      <w:proofErr w:type="spellStart"/>
+      <w:r>
+        <w:rPr>
+          <w:rFonts w:ascii="Times New Roman" w:hAnsi="Times New Roman" w:cs="Times New Roman"/>
+          <w:b/>
+          <w:sz w:val="24"/>
+          <w:szCs w:val="24"/>
+        </w:rPr>
+        <w:t>print</w:t>
+      </w:r>
+      <w:proofErr w:type="spellEnd"/>
+      <w:r>
+        <w:rPr>
+          <w:rFonts w:ascii="Times New Roman" w:hAnsi="Times New Roman" w:cs="Times New Roman"/>
+          <w:b/>
+          <w:sz w:val="24"/>
+          <w:szCs w:val="24"/>
+        </w:rPr>
+        <w:t>() :</w:t>
       </w:r>
     </w:p>
     <w:p>
@@ -913,27 +1332,76 @@
           <w:sz w:val="24"/>
           <w:szCs w:val="24"/>
         </w:rPr>
-        <w:t>Classe décrivant un élément contenu dans un pile.</w:t>
-      </w:r>
-    </w:p>
-    <w:p>
-      <w:pPr>
-        <w:spacing w:after="0" w:line="360" w:lineRule="auto"/>
-        <w:rPr>
-          <w:rFonts w:ascii="Times New Roman" w:hAnsi="Times New Roman" w:cs="Times New Roman"/>
-          <w:b/>
-          <w:sz w:val="24"/>
-          <w:szCs w:val="24"/>
-        </w:rPr>
-      </w:pPr>
-      <w:r>
-        <w:rPr>
-          <w:rFonts w:ascii="Times New Roman" w:hAnsi="Times New Roman" w:cs="Times New Roman"/>
-          <w:b/>
-          <w:sz w:val="24"/>
-          <w:szCs w:val="24"/>
-        </w:rPr>
-        <w:t>public Noeud(Object val) :</w:t>
+        <w:t xml:space="preserve">Classe décrivant un élément contenu dans </w:t>
+      </w:r>
+      <w:proofErr w:type="gramStart"/>
+      <w:r>
+        <w:rPr>
+          <w:rFonts w:ascii="Times New Roman" w:hAnsi="Times New Roman" w:cs="Times New Roman"/>
+          <w:sz w:val="24"/>
+          <w:szCs w:val="24"/>
+        </w:rPr>
+        <w:t>un pile</w:t>
+      </w:r>
+      <w:proofErr w:type="gramEnd"/>
+      <w:r>
+        <w:rPr>
+          <w:rFonts w:ascii="Times New Roman" w:hAnsi="Times New Roman" w:cs="Times New Roman"/>
+          <w:sz w:val="24"/>
+          <w:szCs w:val="24"/>
+        </w:rPr>
+        <w:t>.</w:t>
+      </w:r>
+    </w:p>
+    <w:p>
+      <w:pPr>
+        <w:spacing w:after="0" w:line="360" w:lineRule="auto"/>
+        <w:rPr>
+          <w:rFonts w:ascii="Times New Roman" w:hAnsi="Times New Roman" w:cs="Times New Roman"/>
+          <w:b/>
+          <w:sz w:val="24"/>
+          <w:szCs w:val="24"/>
+        </w:rPr>
+      </w:pPr>
+      <w:proofErr w:type="gramStart"/>
+      <w:r>
+        <w:rPr>
+          <w:rFonts w:ascii="Times New Roman" w:hAnsi="Times New Roman" w:cs="Times New Roman"/>
+          <w:b/>
+          <w:sz w:val="24"/>
+          <w:szCs w:val="24"/>
+        </w:rPr>
+        <w:t>public</w:t>
+      </w:r>
+      <w:proofErr w:type="gramEnd"/>
+      <w:r>
+        <w:rPr>
+          <w:rFonts w:ascii="Times New Roman" w:hAnsi="Times New Roman" w:cs="Times New Roman"/>
+          <w:b/>
+          <w:sz w:val="24"/>
+          <w:szCs w:val="24"/>
+        </w:rPr>
+        <w:t xml:space="preserve"> </w:t>
+      </w:r>
+      <w:proofErr w:type="spellStart"/>
+      <w:r>
+        <w:rPr>
+          <w:rFonts w:ascii="Times New Roman" w:hAnsi="Times New Roman" w:cs="Times New Roman"/>
+          <w:b/>
+          <w:sz w:val="24"/>
+          <w:szCs w:val="24"/>
+        </w:rPr>
+        <w:t>Noeud</w:t>
+      </w:r>
+      <w:proofErr w:type="spellEnd"/>
+      <w:r>
+        <w:rPr>
+          <w:rFonts w:ascii="Times New Roman" w:hAnsi="Times New Roman" w:cs="Times New Roman"/>
+          <w:b/>
+          <w:sz w:val="24"/>
+          <w:szCs w:val="24"/>
+        </w:rPr>
+        <w:t>(Object val) :</w:t>
       </w:r>
     </w:p>
     <w:p>
@@ -964,14 +1432,45 @@
           <w:szCs w:val="24"/>
         </w:rPr>
       </w:pPr>
-      <w:r>
-        <w:rPr>
-          <w:rFonts w:ascii="Times New Roman" w:hAnsi="Times New Roman" w:cs="Times New Roman"/>
-          <w:b/>
-          <w:sz w:val="24"/>
-          <w:szCs w:val="24"/>
-        </w:rPr>
-        <w:t>public Object getVal()</w:t>
+      <w:proofErr w:type="gramStart"/>
+      <w:r>
+        <w:rPr>
+          <w:rFonts w:ascii="Times New Roman" w:hAnsi="Times New Roman" w:cs="Times New Roman"/>
+          <w:b/>
+          <w:sz w:val="24"/>
+          <w:szCs w:val="24"/>
+        </w:rPr>
+        <w:t>public</w:t>
+      </w:r>
+      <w:proofErr w:type="gramEnd"/>
+      <w:r>
+        <w:rPr>
+          <w:rFonts w:ascii="Times New Roman" w:hAnsi="Times New Roman" w:cs="Times New Roman"/>
+          <w:b/>
+          <w:sz w:val="24"/>
+          <w:szCs w:val="24"/>
+        </w:rPr>
+        <w:t xml:space="preserve"> Object </w:t>
+      </w:r>
+      <w:proofErr w:type="spellStart"/>
+      <w:r>
+        <w:rPr>
+          <w:rFonts w:ascii="Times New Roman" w:hAnsi="Times New Roman" w:cs="Times New Roman"/>
+          <w:b/>
+          <w:sz w:val="24"/>
+          <w:szCs w:val="24"/>
+        </w:rPr>
+        <w:t>getVal</w:t>
+      </w:r>
+      <w:proofErr w:type="spellEnd"/>
+      <w:r>
+        <w:rPr>
+          <w:rFonts w:ascii="Times New Roman" w:hAnsi="Times New Roman" w:cs="Times New Roman"/>
+          <w:b/>
+          <w:sz w:val="24"/>
+          <w:szCs w:val="24"/>
+        </w:rPr>
+        <w:t>()</w:t>
       </w:r>
       <w:r>
         <w:rPr>
@@ -1009,16 +1508,248 @@
           <w:b/>
           <w:sz w:val="24"/>
           <w:szCs w:val="24"/>
-        </w:rPr>
-      </w:pPr>
-      <w:r>
-        <w:rPr>
-          <w:rFonts w:ascii="Times New Roman" w:hAnsi="Times New Roman" w:cs="Times New Roman"/>
-          <w:b/>
-          <w:sz w:val="24"/>
-          <w:szCs w:val="24"/>
-        </w:rPr>
-        <w:t>public void setVal(Object item)</w:t>
+          <w:lang w:val="en-CA"/>
+        </w:rPr>
+      </w:pPr>
+      <w:r>
+        <w:rPr>
+          <w:rFonts w:ascii="Times New Roman" w:hAnsi="Times New Roman" w:cs="Times New Roman"/>
+          <w:b/>
+          <w:sz w:val="24"/>
+          <w:szCs w:val="24"/>
+          <w:lang w:val="en-CA"/>
+        </w:rPr>
+        <w:t xml:space="preserve">public void </w:t>
+      </w:r>
+      <w:proofErr w:type="spellStart"/>
+      <w:proofErr w:type="gramStart"/>
+      <w:r>
+        <w:rPr>
+          <w:rFonts w:ascii="Times New Roman" w:hAnsi="Times New Roman" w:cs="Times New Roman"/>
+          <w:b/>
+          <w:sz w:val="24"/>
+          <w:szCs w:val="24"/>
+          <w:lang w:val="en-CA"/>
+        </w:rPr>
+        <w:t>setVal</w:t>
+      </w:r>
+      <w:proofErr w:type="spellEnd"/>
+      <w:r>
+        <w:rPr>
+          <w:rFonts w:ascii="Times New Roman" w:hAnsi="Times New Roman" w:cs="Times New Roman"/>
+          <w:b/>
+          <w:sz w:val="24"/>
+          <w:szCs w:val="24"/>
+          <w:lang w:val="en-CA"/>
+        </w:rPr>
+        <w:t>(</w:t>
+      </w:r>
+      <w:proofErr w:type="gramEnd"/>
+      <w:r>
+        <w:rPr>
+          <w:rFonts w:ascii="Times New Roman" w:hAnsi="Times New Roman" w:cs="Times New Roman"/>
+          <w:b/>
+          <w:sz w:val="24"/>
+          <w:szCs w:val="24"/>
+          <w:lang w:val="en-CA"/>
+        </w:rPr>
+        <w:t>Object item) :</w:t>
+      </w:r>
+    </w:p>
+    <w:p>
+      <w:pPr>
+        <w:spacing w:after="0" w:line="360" w:lineRule="auto"/>
+        <w:rPr>
+          <w:rFonts w:ascii="Times New Roman" w:hAnsi="Times New Roman" w:cs="Times New Roman"/>
+          <w:sz w:val="24"/>
+          <w:szCs w:val="24"/>
+        </w:rPr>
+      </w:pPr>
+      <w:r>
+        <w:rPr>
+          <w:rFonts w:ascii="Times New Roman" w:hAnsi="Times New Roman" w:cs="Times New Roman"/>
+          <w:sz w:val="24"/>
+          <w:szCs w:val="24"/>
+        </w:rPr>
+        <w:t>Insère une nouvelle valeur dans le nœud.</w:t>
+      </w:r>
+    </w:p>
+    <w:p>
+      <w:pPr>
+        <w:spacing w:after="0" w:line="360" w:lineRule="auto"/>
+        <w:rPr>
+          <w:rFonts w:ascii="Times New Roman" w:hAnsi="Times New Roman" w:cs="Times New Roman"/>
+          <w:sz w:val="24"/>
+          <w:szCs w:val="24"/>
+          <w:lang w:val="en-CA"/>
+        </w:rPr>
+      </w:pPr>
+      <w:r>
+        <w:rPr>
+          <w:rFonts w:ascii="Times New Roman" w:hAnsi="Times New Roman" w:cs="Times New Roman"/>
+          <w:b/>
+          <w:sz w:val="24"/>
+          <w:szCs w:val="24"/>
+          <w:lang w:val="en-CA"/>
+        </w:rPr>
+        <w:t xml:space="preserve">public void </w:t>
+      </w:r>
+      <w:proofErr w:type="spellStart"/>
+      <w:proofErr w:type="gramStart"/>
+      <w:r>
+        <w:rPr>
+          <w:rFonts w:ascii="Times New Roman" w:hAnsi="Times New Roman" w:cs="Times New Roman"/>
+          <w:b/>
+          <w:sz w:val="24"/>
+          <w:szCs w:val="24"/>
+          <w:lang w:val="en-CA"/>
+        </w:rPr>
+        <w:t>setNext</w:t>
+      </w:r>
+      <w:proofErr w:type="spellEnd"/>
+      <w:r>
+        <w:rPr>
+          <w:rFonts w:ascii="Times New Roman" w:hAnsi="Times New Roman" w:cs="Times New Roman"/>
+          <w:b/>
+          <w:sz w:val="24"/>
+          <w:szCs w:val="24"/>
+          <w:lang w:val="en-CA"/>
+        </w:rPr>
+        <w:t>(</w:t>
+      </w:r>
+      <w:proofErr w:type="spellStart"/>
+      <w:proofErr w:type="gramEnd"/>
+      <w:r>
+        <w:rPr>
+          <w:rFonts w:ascii="Times New Roman" w:hAnsi="Times New Roman" w:cs="Times New Roman"/>
+          <w:b/>
+          <w:sz w:val="24"/>
+          <w:szCs w:val="24"/>
+          <w:lang w:val="en-CA"/>
+        </w:rPr>
+        <w:t>Noeud</w:t>
+      </w:r>
+      <w:proofErr w:type="spellEnd"/>
+      <w:r>
+        <w:rPr>
+          <w:rFonts w:ascii="Times New Roman" w:hAnsi="Times New Roman" w:cs="Times New Roman"/>
+          <w:b/>
+          <w:sz w:val="24"/>
+          <w:szCs w:val="24"/>
+          <w:lang w:val="en-CA"/>
+        </w:rPr>
+        <w:t xml:space="preserve"> </w:t>
+      </w:r>
+      <w:proofErr w:type="spellStart"/>
+      <w:r>
+        <w:rPr>
+          <w:rFonts w:ascii="Times New Roman" w:hAnsi="Times New Roman" w:cs="Times New Roman"/>
+          <w:b/>
+          <w:sz w:val="24"/>
+          <w:szCs w:val="24"/>
+          <w:lang w:val="en-CA"/>
+        </w:rPr>
+        <w:t>proch</w:t>
+      </w:r>
+      <w:proofErr w:type="spellEnd"/>
+      <w:r>
+        <w:rPr>
+          <w:rFonts w:ascii="Times New Roman" w:hAnsi="Times New Roman" w:cs="Times New Roman"/>
+          <w:b/>
+          <w:sz w:val="24"/>
+          <w:szCs w:val="24"/>
+          <w:lang w:val="en-CA"/>
+        </w:rPr>
+        <w:t>) :</w:t>
+      </w:r>
+    </w:p>
+    <w:p>
+      <w:pPr>
+        <w:spacing w:after="0" w:line="360" w:lineRule="auto"/>
+        <w:rPr>
+          <w:rFonts w:ascii="Times New Roman" w:hAnsi="Times New Roman" w:cs="Times New Roman"/>
+          <w:sz w:val="24"/>
+          <w:szCs w:val="24"/>
+        </w:rPr>
+      </w:pPr>
+      <w:r>
+        <w:rPr>
+          <w:rFonts w:ascii="Times New Roman" w:hAnsi="Times New Roman" w:cs="Times New Roman"/>
+          <w:sz w:val="24"/>
+          <w:szCs w:val="24"/>
+        </w:rPr>
+        <w:t>Fixe le nœud suivant parent.</w:t>
+      </w:r>
+    </w:p>
+    <w:p>
+      <w:pPr>
+        <w:spacing w:after="0" w:line="360" w:lineRule="auto"/>
+        <w:rPr>
+          <w:rFonts w:ascii="Times New Roman" w:hAnsi="Times New Roman" w:cs="Times New Roman"/>
+          <w:b/>
+          <w:sz w:val="24"/>
+          <w:szCs w:val="24"/>
+        </w:rPr>
+      </w:pPr>
+      <w:proofErr w:type="gramStart"/>
+      <w:r>
+        <w:rPr>
+          <w:rFonts w:ascii="Times New Roman" w:hAnsi="Times New Roman" w:cs="Times New Roman"/>
+          <w:b/>
+          <w:sz w:val="24"/>
+          <w:szCs w:val="24"/>
+        </w:rPr>
+        <w:t>public</w:t>
+      </w:r>
+      <w:proofErr w:type="gramEnd"/>
+      <w:r>
+        <w:rPr>
+          <w:rFonts w:ascii="Times New Roman" w:hAnsi="Times New Roman" w:cs="Times New Roman"/>
+          <w:b/>
+          <w:sz w:val="24"/>
+          <w:szCs w:val="24"/>
+        </w:rPr>
+        <w:t xml:space="preserve"> </w:t>
+      </w:r>
+      <w:proofErr w:type="spellStart"/>
+      <w:r>
+        <w:rPr>
+          <w:rFonts w:ascii="Times New Roman" w:hAnsi="Times New Roman" w:cs="Times New Roman"/>
+          <w:b/>
+          <w:sz w:val="24"/>
+          <w:szCs w:val="24"/>
+        </w:rPr>
+        <w:t>Noeud</w:t>
+      </w:r>
+      <w:proofErr w:type="spellEnd"/>
+      <w:r>
+        <w:rPr>
+          <w:rFonts w:ascii="Times New Roman" w:hAnsi="Times New Roman" w:cs="Times New Roman"/>
+          <w:b/>
+          <w:sz w:val="24"/>
+          <w:szCs w:val="24"/>
+        </w:rPr>
+        <w:t xml:space="preserve"> </w:t>
+      </w:r>
+      <w:proofErr w:type="spellStart"/>
+      <w:r>
+        <w:rPr>
+          <w:rFonts w:ascii="Times New Roman" w:hAnsi="Times New Roman" w:cs="Times New Roman"/>
+          <w:b/>
+          <w:sz w:val="24"/>
+          <w:szCs w:val="24"/>
+        </w:rPr>
+        <w:t>getNext</w:t>
+      </w:r>
+      <w:proofErr w:type="spellEnd"/>
+      <w:r>
+        <w:rPr>
+          <w:rFonts w:ascii="Times New Roman" w:hAnsi="Times New Roman" w:cs="Times New Roman"/>
+          <w:b/>
+          <w:sz w:val="24"/>
+          <w:szCs w:val="24"/>
+        </w:rPr>
+        <w:t>()</w:t>
       </w:r>
       <w:r>
         <w:rPr>
@@ -1045,99 +1776,6 @@
           <w:sz w:val="24"/>
           <w:szCs w:val="24"/>
         </w:rPr>
-        <w:t>Insère une nouvelle valeur dans le nœud.</w:t>
-      </w:r>
-    </w:p>
-    <w:p>
-      <w:pPr>
-        <w:spacing w:after="0" w:line="360" w:lineRule="auto"/>
-        <w:rPr>
-          <w:rFonts w:ascii="Times New Roman" w:hAnsi="Times New Roman" w:cs="Times New Roman"/>
-          <w:sz w:val="24"/>
-          <w:szCs w:val="24"/>
-        </w:rPr>
-      </w:pPr>
-      <w:r>
-        <w:rPr>
-          <w:rFonts w:ascii="Times New Roman" w:hAnsi="Times New Roman" w:cs="Times New Roman"/>
-          <w:b/>
-          <w:sz w:val="24"/>
-          <w:szCs w:val="24"/>
-        </w:rPr>
-        <w:t>public void setNext(Noeud proch)</w:t>
-      </w:r>
-      <w:r>
-        <w:rPr>
-          <w:rFonts w:ascii="Times New Roman" w:hAnsi="Times New Roman" w:cs="Times New Roman"/>
-          <w:b/>
-          <w:sz w:val="24"/>
-          <w:szCs w:val="24"/>
-        </w:rPr>
-        <w:t> :</w:t>
-      </w:r>
-    </w:p>
-    <w:p>
-      <w:pPr>
-        <w:spacing w:after="0" w:line="360" w:lineRule="auto"/>
-        <w:rPr>
-          <w:rFonts w:ascii="Times New Roman" w:hAnsi="Times New Roman" w:cs="Times New Roman"/>
-          <w:sz w:val="24"/>
-          <w:szCs w:val="24"/>
-        </w:rPr>
-      </w:pPr>
-      <w:r>
-        <w:rPr>
-          <w:rFonts w:ascii="Times New Roman" w:hAnsi="Times New Roman" w:cs="Times New Roman"/>
-          <w:sz w:val="24"/>
-          <w:szCs w:val="24"/>
-        </w:rPr>
-        <w:t>Fixe le nœud suivant parent.</w:t>
-      </w:r>
-    </w:p>
-    <w:p>
-      <w:pPr>
-        <w:spacing w:after="0" w:line="360" w:lineRule="auto"/>
-        <w:rPr>
-          <w:rFonts w:ascii="Times New Roman" w:hAnsi="Times New Roman" w:cs="Times New Roman"/>
-          <w:b/>
-          <w:sz w:val="24"/>
-          <w:szCs w:val="24"/>
-        </w:rPr>
-      </w:pPr>
-      <w:r>
-        <w:rPr>
-          <w:rFonts w:ascii="Times New Roman" w:hAnsi="Times New Roman" w:cs="Times New Roman"/>
-          <w:b/>
-          <w:sz w:val="24"/>
-          <w:szCs w:val="24"/>
-        </w:rPr>
-        <w:t>public Noeud getNext()</w:t>
-      </w:r>
-      <w:r>
-        <w:rPr>
-          <w:rFonts w:ascii="Times New Roman" w:hAnsi="Times New Roman" w:cs="Times New Roman"/>
-          <w:b/>
-          <w:sz w:val="24"/>
-          <w:szCs w:val="24"/>
-        </w:rPr>
-        <w:t> :</w:t>
-      </w:r>
-    </w:p>
-    <w:p>
-      <w:pPr>
-        <w:spacing w:after="0" w:line="360" w:lineRule="auto"/>
-        <w:rPr>
-          <w:rFonts w:ascii="Times New Roman" w:hAnsi="Times New Roman" w:cs="Times New Roman"/>
-          <w:sz w:val="24"/>
-          <w:szCs w:val="24"/>
-        </w:rPr>
-      </w:pPr>
-      <w:r>
-        <w:rPr>
-          <w:rFonts w:ascii="Times New Roman" w:hAnsi="Times New Roman" w:cs="Times New Roman"/>
-          <w:sz w:val="24"/>
-          <w:szCs w:val="24"/>
-        </w:rPr>
         <w:t>Retourne le nœud parent</w:t>
       </w:r>
     </w:p>
@@ -1177,45 +1815,224 @@
           <w:sz w:val="24"/>
           <w:szCs w:val="24"/>
         </w:rPr>
-        <w:t>) Classe SuiteP</w:t>
-      </w:r>
-    </w:p>
-    <w:p>
-      <w:pPr>
-        <w:spacing w:after="0" w:line="360" w:lineRule="auto"/>
-        <w:rPr>
-          <w:rFonts w:ascii="Times New Roman" w:hAnsi="Times New Roman" w:cs="Times New Roman"/>
-          <w:b/>
-          <w:sz w:val="24"/>
-          <w:szCs w:val="24"/>
-        </w:rPr>
-      </w:pPr>
-      <w:r>
-        <w:rPr>
-          <w:rFonts w:ascii="Times New Roman" w:hAnsi="Times New Roman" w:cs="Times New Roman"/>
-          <w:b/>
-          <w:sz w:val="24"/>
-          <w:szCs w:val="24"/>
-        </w:rPr>
-        <w:t>public suiteP(String op, int valP, int valI, int tailleMax) :</w:t>
+        <w:t xml:space="preserve">) Classe </w:t>
+      </w:r>
+      <w:proofErr w:type="spellStart"/>
+      <w:r>
+        <w:rPr>
+          <w:rFonts w:ascii="Times New Roman" w:hAnsi="Times New Roman" w:cs="Times New Roman"/>
+          <w:b/>
+          <w:sz w:val="24"/>
+          <w:szCs w:val="24"/>
+        </w:rPr>
+        <w:t>SuiteP</w:t>
+      </w:r>
+      <w:proofErr w:type="spellEnd"/>
+    </w:p>
+    <w:p>
+      <w:pPr>
+        <w:spacing w:after="0" w:line="360" w:lineRule="auto"/>
+        <w:rPr>
+          <w:rFonts w:ascii="Times New Roman" w:hAnsi="Times New Roman" w:cs="Times New Roman"/>
+          <w:b/>
+          <w:sz w:val="24"/>
+          <w:szCs w:val="24"/>
+        </w:rPr>
+      </w:pPr>
+      <w:proofErr w:type="gramStart"/>
+      <w:r>
+        <w:rPr>
+          <w:rFonts w:ascii="Times New Roman" w:hAnsi="Times New Roman" w:cs="Times New Roman"/>
+          <w:b/>
+          <w:sz w:val="24"/>
+          <w:szCs w:val="24"/>
+        </w:rPr>
+        <w:t>public</w:t>
+      </w:r>
+      <w:proofErr w:type="gramEnd"/>
+      <w:r>
+        <w:rPr>
+          <w:rFonts w:ascii="Times New Roman" w:hAnsi="Times New Roman" w:cs="Times New Roman"/>
+          <w:b/>
+          <w:sz w:val="24"/>
+          <w:szCs w:val="24"/>
+        </w:rPr>
+        <w:t xml:space="preserve"> </w:t>
+      </w:r>
+      <w:proofErr w:type="spellStart"/>
+      <w:r>
+        <w:rPr>
+          <w:rFonts w:ascii="Times New Roman" w:hAnsi="Times New Roman" w:cs="Times New Roman"/>
+          <w:b/>
+          <w:sz w:val="24"/>
+          <w:szCs w:val="24"/>
+        </w:rPr>
+        <w:t>suiteP</w:t>
+      </w:r>
+      <w:proofErr w:type="spellEnd"/>
+      <w:r>
+        <w:rPr>
+          <w:rFonts w:ascii="Times New Roman" w:hAnsi="Times New Roman" w:cs="Times New Roman"/>
+          <w:b/>
+          <w:sz w:val="24"/>
+          <w:szCs w:val="24"/>
+        </w:rPr>
+        <w:t xml:space="preserve">(String op, </w:t>
+      </w:r>
+      <w:proofErr w:type="spellStart"/>
+      <w:r>
+        <w:rPr>
+          <w:rFonts w:ascii="Times New Roman" w:hAnsi="Times New Roman" w:cs="Times New Roman"/>
+          <w:b/>
+          <w:sz w:val="24"/>
+          <w:szCs w:val="24"/>
+        </w:rPr>
+        <w:t>int</w:t>
+      </w:r>
+      <w:proofErr w:type="spellEnd"/>
+      <w:r>
+        <w:rPr>
+          <w:rFonts w:ascii="Times New Roman" w:hAnsi="Times New Roman" w:cs="Times New Roman"/>
+          <w:b/>
+          <w:sz w:val="24"/>
+          <w:szCs w:val="24"/>
+        </w:rPr>
+        <w:t xml:space="preserve"> </w:t>
+      </w:r>
+      <w:proofErr w:type="spellStart"/>
+      <w:r>
+        <w:rPr>
+          <w:rFonts w:ascii="Times New Roman" w:hAnsi="Times New Roman" w:cs="Times New Roman"/>
+          <w:b/>
+          <w:sz w:val="24"/>
+          <w:szCs w:val="24"/>
+        </w:rPr>
+        <w:t>valP</w:t>
+      </w:r>
+      <w:proofErr w:type="spellEnd"/>
+      <w:r>
+        <w:rPr>
+          <w:rFonts w:ascii="Times New Roman" w:hAnsi="Times New Roman" w:cs="Times New Roman"/>
+          <w:b/>
+          <w:sz w:val="24"/>
+          <w:szCs w:val="24"/>
+        </w:rPr>
+        <w:t xml:space="preserve">, </w:t>
+      </w:r>
+      <w:proofErr w:type="spellStart"/>
+      <w:r>
+        <w:rPr>
+          <w:rFonts w:ascii="Times New Roman" w:hAnsi="Times New Roman" w:cs="Times New Roman"/>
+          <w:b/>
+          <w:sz w:val="24"/>
+          <w:szCs w:val="24"/>
+        </w:rPr>
+        <w:t>int</w:t>
+      </w:r>
+      <w:proofErr w:type="spellEnd"/>
+      <w:r>
+        <w:rPr>
+          <w:rFonts w:ascii="Times New Roman" w:hAnsi="Times New Roman" w:cs="Times New Roman"/>
+          <w:b/>
+          <w:sz w:val="24"/>
+          <w:szCs w:val="24"/>
+        </w:rPr>
+        <w:t xml:space="preserve"> </w:t>
+      </w:r>
+      <w:proofErr w:type="spellStart"/>
+      <w:r>
+        <w:rPr>
+          <w:rFonts w:ascii="Times New Roman" w:hAnsi="Times New Roman" w:cs="Times New Roman"/>
+          <w:b/>
+          <w:sz w:val="24"/>
+          <w:szCs w:val="24"/>
+        </w:rPr>
+        <w:t>valI</w:t>
+      </w:r>
+      <w:proofErr w:type="spellEnd"/>
+      <w:r>
+        <w:rPr>
+          <w:rFonts w:ascii="Times New Roman" w:hAnsi="Times New Roman" w:cs="Times New Roman"/>
+          <w:b/>
+          <w:sz w:val="24"/>
+          <w:szCs w:val="24"/>
+        </w:rPr>
+        <w:t xml:space="preserve">, </w:t>
+      </w:r>
+      <w:proofErr w:type="spellStart"/>
+      <w:r>
+        <w:rPr>
+          <w:rFonts w:ascii="Times New Roman" w:hAnsi="Times New Roman" w:cs="Times New Roman"/>
+          <w:b/>
+          <w:sz w:val="24"/>
+          <w:szCs w:val="24"/>
+        </w:rPr>
+        <w:t>int</w:t>
+      </w:r>
+      <w:proofErr w:type="spellEnd"/>
+      <w:r>
+        <w:rPr>
+          <w:rFonts w:ascii="Times New Roman" w:hAnsi="Times New Roman" w:cs="Times New Roman"/>
+          <w:b/>
+          <w:sz w:val="24"/>
+          <w:szCs w:val="24"/>
+        </w:rPr>
+        <w:t xml:space="preserve"> </w:t>
+      </w:r>
+      <w:proofErr w:type="spellStart"/>
+      <w:r>
+        <w:rPr>
+          <w:rFonts w:ascii="Times New Roman" w:hAnsi="Times New Roman" w:cs="Times New Roman"/>
+          <w:b/>
+          <w:sz w:val="24"/>
+          <w:szCs w:val="24"/>
+        </w:rPr>
+        <w:t>tailleMax</w:t>
+      </w:r>
+      <w:proofErr w:type="spellEnd"/>
+      <w:r>
+        <w:rPr>
+          <w:rFonts w:ascii="Times New Roman" w:hAnsi="Times New Roman" w:cs="Times New Roman"/>
+          <w:b/>
+          <w:sz w:val="24"/>
+          <w:szCs w:val="24"/>
+        </w:rPr>
+        <w:t>) :</w:t>
       </w:r>
     </w:p>
     <w:p>
       <w:pPr>
         <w:spacing w:line="360" w:lineRule="auto"/>
-        <w:rPr>
-          <w:rFonts w:ascii="Times New Roman" w:hAnsi="Times New Roman" w:cs="Times New Roman"/>
-          <w:sz w:val="24"/>
-          <w:szCs w:val="24"/>
-        </w:rPr>
-      </w:pPr>
-      <w:r>
-        <w:rPr>
-          <w:rFonts w:ascii="Times New Roman" w:hAnsi="Times New Roman" w:cs="Times New Roman"/>
-          <w:sz w:val="24"/>
-          <w:szCs w:val="24"/>
-        </w:rPr>
-        <w:t xml:space="preserve">Permet de construire une pile avec les paramètres passés. L’opération choisie sera toujours effectuer entre les deux entiers au sommets de la pile. String op représente </w:t>
+        <w:jc w:val="both"/>
+        <w:rPr>
+          <w:rFonts w:ascii="Times New Roman" w:hAnsi="Times New Roman" w:cs="Times New Roman"/>
+          <w:sz w:val="24"/>
+          <w:szCs w:val="24"/>
+        </w:rPr>
+      </w:pPr>
+      <w:r>
+        <w:rPr>
+          <w:rFonts w:ascii="Times New Roman" w:hAnsi="Times New Roman" w:cs="Times New Roman"/>
+          <w:sz w:val="24"/>
+          <w:szCs w:val="24"/>
+        </w:rPr>
+        <w:t xml:space="preserve">Permet de construire une pile avec les paramètres passés. L’opération choisie sera toujours </w:t>
+      </w:r>
+      <w:r>
+        <w:rPr>
+          <w:rFonts w:ascii="Times New Roman" w:hAnsi="Times New Roman" w:cs="Times New Roman"/>
+          <w:sz w:val="24"/>
+          <w:szCs w:val="24"/>
+        </w:rPr>
+        <w:t>effectuée</w:t>
+      </w:r>
+      <w:r>
+        <w:rPr>
+          <w:rFonts w:ascii="Times New Roman" w:hAnsi="Times New Roman" w:cs="Times New Roman"/>
+          <w:sz w:val="24"/>
+          <w:szCs w:val="24"/>
+        </w:rPr>
+        <w:t xml:space="preserve"> entre les deux entiers au sommets de la pile. String op représente l’opération à </w:t>
       </w:r>
       <w:r>
         <w:rPr>
@@ -1224,45 +2041,133 @@
           <w:szCs w:val="24"/>
         </w:rPr>
         <w:lastRenderedPageBreak/>
-        <w:t>l’opération à faire sur la pile, valP un entier pair, valI un entier impaire, et tailleMax la taille finale de la pile après les opérations.</w:t>
-      </w:r>
-    </w:p>
-    <w:p>
-      <w:pPr>
-        <w:spacing w:after="0" w:line="360" w:lineRule="auto"/>
-        <w:rPr>
-          <w:rFonts w:ascii="Times New Roman" w:hAnsi="Times New Roman" w:cs="Times New Roman"/>
-          <w:b/>
-          <w:sz w:val="24"/>
-          <w:szCs w:val="24"/>
-        </w:rPr>
-      </w:pPr>
-      <w:r>
-        <w:rPr>
-          <w:rFonts w:ascii="Times New Roman" w:hAnsi="Times New Roman" w:cs="Times New Roman"/>
-          <w:b/>
-          <w:sz w:val="24"/>
-          <w:szCs w:val="24"/>
-        </w:rPr>
-        <w:t xml:space="preserve">public </w:t>
-      </w:r>
-      <w:r>
-        <w:rPr>
-          <w:rFonts w:ascii="Times New Roman" w:hAnsi="Times New Roman" w:cs="Times New Roman"/>
-          <w:b/>
-          <w:sz w:val="24"/>
-          <w:szCs w:val="24"/>
-        </w:rPr>
-        <w:t>Object empiler(Object item)</w:t>
-      </w:r>
-      <w:r>
-        <w:rPr>
-          <w:rFonts w:ascii="Times New Roman" w:hAnsi="Times New Roman" w:cs="Times New Roman"/>
-          <w:b/>
-          <w:sz w:val="24"/>
-          <w:szCs w:val="24"/>
-        </w:rPr>
-        <w:t xml:space="preserve">: </w:t>
+        <w:t xml:space="preserve">faire sur la pile, </w:t>
+      </w:r>
+      <w:proofErr w:type="spellStart"/>
+      <w:r>
+        <w:rPr>
+          <w:rFonts w:ascii="Times New Roman" w:hAnsi="Times New Roman" w:cs="Times New Roman"/>
+          <w:sz w:val="24"/>
+          <w:szCs w:val="24"/>
+        </w:rPr>
+        <w:t>valP</w:t>
+      </w:r>
+      <w:proofErr w:type="spellEnd"/>
+      <w:r>
+        <w:rPr>
+          <w:rFonts w:ascii="Times New Roman" w:hAnsi="Times New Roman" w:cs="Times New Roman"/>
+          <w:sz w:val="24"/>
+          <w:szCs w:val="24"/>
+        </w:rPr>
+        <w:t xml:space="preserve"> un entier pair, </w:t>
+      </w:r>
+      <w:proofErr w:type="spellStart"/>
+      <w:r>
+        <w:rPr>
+          <w:rFonts w:ascii="Times New Roman" w:hAnsi="Times New Roman" w:cs="Times New Roman"/>
+          <w:sz w:val="24"/>
+          <w:szCs w:val="24"/>
+        </w:rPr>
+        <w:t>valI</w:t>
+      </w:r>
+      <w:proofErr w:type="spellEnd"/>
+      <w:r>
+        <w:rPr>
+          <w:rFonts w:ascii="Times New Roman" w:hAnsi="Times New Roman" w:cs="Times New Roman"/>
+          <w:sz w:val="24"/>
+          <w:szCs w:val="24"/>
+        </w:rPr>
+        <w:t xml:space="preserve"> </w:t>
+      </w:r>
+      <w:r>
+        <w:rPr>
+          <w:rFonts w:ascii="Times New Roman" w:hAnsi="Times New Roman" w:cs="Times New Roman"/>
+          <w:sz w:val="24"/>
+          <w:szCs w:val="24"/>
+        </w:rPr>
+        <w:t>un entier impair</w:t>
+      </w:r>
+      <w:r>
+        <w:rPr>
+          <w:rFonts w:ascii="Times New Roman" w:hAnsi="Times New Roman" w:cs="Times New Roman"/>
+          <w:sz w:val="24"/>
+          <w:szCs w:val="24"/>
+        </w:rPr>
+        <w:t xml:space="preserve">, et </w:t>
+      </w:r>
+      <w:proofErr w:type="spellStart"/>
+      <w:r>
+        <w:rPr>
+          <w:rFonts w:ascii="Times New Roman" w:hAnsi="Times New Roman" w:cs="Times New Roman"/>
+          <w:sz w:val="24"/>
+          <w:szCs w:val="24"/>
+        </w:rPr>
+        <w:t>tailleMax</w:t>
+      </w:r>
+      <w:proofErr w:type="spellEnd"/>
+      <w:r>
+        <w:rPr>
+          <w:rFonts w:ascii="Times New Roman" w:hAnsi="Times New Roman" w:cs="Times New Roman"/>
+          <w:sz w:val="24"/>
+          <w:szCs w:val="24"/>
+        </w:rPr>
+        <w:t xml:space="preserve"> la taille finale de la pile après les opérations.</w:t>
+      </w:r>
+    </w:p>
+    <w:p>
+      <w:pPr>
+        <w:spacing w:after="0" w:line="360" w:lineRule="auto"/>
+        <w:rPr>
+          <w:rFonts w:ascii="Times New Roman" w:hAnsi="Times New Roman" w:cs="Times New Roman"/>
+          <w:b/>
+          <w:sz w:val="24"/>
+          <w:szCs w:val="24"/>
+          <w:lang w:val="en-CA"/>
+        </w:rPr>
+      </w:pPr>
+      <w:r>
+        <w:rPr>
+          <w:rFonts w:ascii="Times New Roman" w:hAnsi="Times New Roman" w:cs="Times New Roman"/>
+          <w:b/>
+          <w:sz w:val="24"/>
+          <w:szCs w:val="24"/>
+          <w:lang w:val="en-CA"/>
+        </w:rPr>
+        <w:t xml:space="preserve">public Object </w:t>
+      </w:r>
+      <w:proofErr w:type="spellStart"/>
+      <w:proofErr w:type="gramStart"/>
+      <w:r>
+        <w:rPr>
+          <w:rFonts w:ascii="Times New Roman" w:hAnsi="Times New Roman" w:cs="Times New Roman"/>
+          <w:b/>
+          <w:sz w:val="24"/>
+          <w:szCs w:val="24"/>
+          <w:lang w:val="en-CA"/>
+        </w:rPr>
+        <w:t>empiler</w:t>
+      </w:r>
+      <w:proofErr w:type="spellEnd"/>
+      <w:r>
+        <w:rPr>
+          <w:rFonts w:ascii="Times New Roman" w:hAnsi="Times New Roman" w:cs="Times New Roman"/>
+          <w:b/>
+          <w:sz w:val="24"/>
+          <w:szCs w:val="24"/>
+          <w:lang w:val="en-CA"/>
+        </w:rPr>
+        <w:t>(</w:t>
+      </w:r>
+      <w:proofErr w:type="gramEnd"/>
+      <w:r>
+        <w:rPr>
+          <w:rFonts w:ascii="Times New Roman" w:hAnsi="Times New Roman" w:cs="Times New Roman"/>
+          <w:b/>
+          <w:sz w:val="24"/>
+          <w:szCs w:val="24"/>
+          <w:lang w:val="en-CA"/>
+        </w:rPr>
+        <w:t xml:space="preserve">Object item): </w:t>
       </w:r>
     </w:p>
     <w:p>
@@ -1293,23 +2198,25 @@
           <w:szCs w:val="24"/>
         </w:rPr>
       </w:pPr>
-      <w:r>
-        <w:rPr>
-          <w:rFonts w:ascii="Times New Roman" w:hAnsi="Times New Roman" w:cs="Times New Roman"/>
-          <w:b/>
-          <w:sz w:val="24"/>
-          <w:szCs w:val="24"/>
-        </w:rPr>
-        <w:t xml:space="preserve">public </w:t>
-      </w:r>
-      <w:r>
-        <w:rPr>
-          <w:rFonts w:ascii="Times New Roman" w:hAnsi="Times New Roman" w:cs="Times New Roman"/>
-          <w:b/>
-          <w:sz w:val="24"/>
-          <w:szCs w:val="24"/>
-        </w:rPr>
-        <w:t xml:space="preserve">Object dépiler(): </w:t>
+      <w:proofErr w:type="gramStart"/>
+      <w:r>
+        <w:rPr>
+          <w:rFonts w:ascii="Times New Roman" w:hAnsi="Times New Roman" w:cs="Times New Roman"/>
+          <w:b/>
+          <w:sz w:val="24"/>
+          <w:szCs w:val="24"/>
+        </w:rPr>
+        <w:t>public</w:t>
+      </w:r>
+      <w:proofErr w:type="gramEnd"/>
+      <w:r>
+        <w:rPr>
+          <w:rFonts w:ascii="Times New Roman" w:hAnsi="Times New Roman" w:cs="Times New Roman"/>
+          <w:b/>
+          <w:sz w:val="24"/>
+          <w:szCs w:val="24"/>
+        </w:rPr>
+        <w:t xml:space="preserve"> Object dépiler(): </w:t>
       </w:r>
     </w:p>
     <w:p>
@@ -1340,32 +2247,45 @@
           <w:szCs w:val="24"/>
         </w:rPr>
       </w:pPr>
-      <w:r>
-        <w:rPr>
-          <w:rFonts w:ascii="Times New Roman" w:hAnsi="Times New Roman" w:cs="Times New Roman"/>
-          <w:b/>
-          <w:sz w:val="24"/>
-          <w:szCs w:val="24"/>
-        </w:rPr>
-        <w:t xml:space="preserve">public </w:t>
-      </w:r>
-      <w:r>
-        <w:rPr>
-          <w:rFonts w:ascii="Times New Roman" w:hAnsi="Times New Roman" w:cs="Times New Roman"/>
-          <w:b/>
-          <w:sz w:val="24"/>
-          <w:szCs w:val="24"/>
-        </w:rPr>
-        <w:t>Object getHead(</w:t>
-      </w:r>
-      <w:r>
-        <w:rPr>
-          <w:rFonts w:ascii="Times New Roman" w:hAnsi="Times New Roman" w:cs="Times New Roman"/>
-          <w:b/>
-          <w:sz w:val="24"/>
-          <w:szCs w:val="24"/>
-        </w:rPr>
-        <w:t xml:space="preserve">); </w:t>
+      <w:proofErr w:type="gramStart"/>
+      <w:r>
+        <w:rPr>
+          <w:rFonts w:ascii="Times New Roman" w:hAnsi="Times New Roman" w:cs="Times New Roman"/>
+          <w:b/>
+          <w:sz w:val="24"/>
+          <w:szCs w:val="24"/>
+        </w:rPr>
+        <w:t>public</w:t>
+      </w:r>
+      <w:proofErr w:type="gramEnd"/>
+      <w:r>
+        <w:rPr>
+          <w:rFonts w:ascii="Times New Roman" w:hAnsi="Times New Roman" w:cs="Times New Roman"/>
+          <w:b/>
+          <w:sz w:val="24"/>
+          <w:szCs w:val="24"/>
+        </w:rPr>
+        <w:t xml:space="preserve"> Object </w:t>
+      </w:r>
+      <w:proofErr w:type="spellStart"/>
+      <w:r>
+        <w:rPr>
+          <w:rFonts w:ascii="Times New Roman" w:hAnsi="Times New Roman" w:cs="Times New Roman"/>
+          <w:b/>
+          <w:sz w:val="24"/>
+          <w:szCs w:val="24"/>
+        </w:rPr>
+        <w:t>getHead</w:t>
+      </w:r>
+      <w:proofErr w:type="spellEnd"/>
+      <w:r>
+        <w:rPr>
+          <w:rFonts w:ascii="Times New Roman" w:hAnsi="Times New Roman" w:cs="Times New Roman"/>
+          <w:b/>
+          <w:sz w:val="24"/>
+          <w:szCs w:val="24"/>
+        </w:rPr>
+        <w:t xml:space="preserve">(); </w:t>
       </w:r>
     </w:p>
     <w:p>
@@ -1383,36 +2303,94 @@
           <w:sz w:val="24"/>
           <w:szCs w:val="24"/>
         </w:rPr>
-        <w:t>Retourne la tete de la pile.</w:t>
-      </w:r>
-    </w:p>
-    <w:p>
-      <w:pPr>
-        <w:spacing w:after="0" w:line="360" w:lineRule="auto"/>
-        <w:rPr>
-          <w:rFonts w:ascii="Times New Roman" w:hAnsi="Times New Roman" w:cs="Times New Roman"/>
-          <w:b/>
-          <w:sz w:val="24"/>
-          <w:szCs w:val="24"/>
-        </w:rPr>
-      </w:pPr>
-      <w:r>
-        <w:rPr>
-          <w:rFonts w:ascii="Times New Roman" w:hAnsi="Times New Roman" w:cs="Times New Roman"/>
-          <w:b/>
-          <w:sz w:val="24"/>
-          <w:szCs w:val="24"/>
-        </w:rPr>
-        <w:t xml:space="preserve">public </w:t>
-      </w:r>
-      <w:r>
-        <w:rPr>
-          <w:rFonts w:ascii="Times New Roman" w:hAnsi="Times New Roman" w:cs="Times New Roman"/>
-          <w:b/>
-          <w:sz w:val="24"/>
-          <w:szCs w:val="24"/>
-        </w:rPr>
-        <w:t xml:space="preserve">boolean estVide(): </w:t>
+        <w:t xml:space="preserve">Retourne la </w:t>
+      </w:r>
+      <w:r>
+        <w:rPr>
+          <w:rFonts w:ascii="Times New Roman" w:hAnsi="Times New Roman" w:cs="Times New Roman"/>
+          <w:sz w:val="24"/>
+          <w:szCs w:val="24"/>
+        </w:rPr>
+        <w:t>tête</w:t>
+      </w:r>
+      <w:r>
+        <w:rPr>
+          <w:rFonts w:ascii="Times New Roman" w:hAnsi="Times New Roman" w:cs="Times New Roman"/>
+          <w:sz w:val="24"/>
+          <w:szCs w:val="24"/>
+        </w:rPr>
+        <w:t xml:space="preserve"> de la pile.</w:t>
+      </w:r>
+    </w:p>
+    <w:p>
+      <w:pPr>
+        <w:spacing w:after="0" w:line="360" w:lineRule="auto"/>
+        <w:rPr>
+          <w:rFonts w:ascii="Times New Roman" w:hAnsi="Times New Roman" w:cs="Times New Roman"/>
+          <w:b/>
+          <w:sz w:val="24"/>
+          <w:szCs w:val="24"/>
+        </w:rPr>
+      </w:pPr>
+      <w:proofErr w:type="gramStart"/>
+      <w:r>
+        <w:rPr>
+          <w:rFonts w:ascii="Times New Roman" w:hAnsi="Times New Roman" w:cs="Times New Roman"/>
+          <w:b/>
+          <w:sz w:val="24"/>
+          <w:szCs w:val="24"/>
+        </w:rPr>
+        <w:t>public</w:t>
+      </w:r>
+      <w:proofErr w:type="gramEnd"/>
+      <w:r>
+        <w:rPr>
+          <w:rFonts w:ascii="Times New Roman" w:hAnsi="Times New Roman" w:cs="Times New Roman"/>
+          <w:b/>
+          <w:sz w:val="24"/>
+          <w:szCs w:val="24"/>
+        </w:rPr>
+        <w:t xml:space="preserve"> </w:t>
+      </w:r>
+      <w:proofErr w:type="spellStart"/>
+      <w:r>
+        <w:rPr>
+          <w:rFonts w:ascii="Times New Roman" w:hAnsi="Times New Roman" w:cs="Times New Roman"/>
+          <w:b/>
+          <w:sz w:val="24"/>
+          <w:szCs w:val="24"/>
+        </w:rPr>
+        <w:t>boolean</w:t>
+      </w:r>
+      <w:proofErr w:type="spellEnd"/>
+      <w:r>
+        <w:rPr>
+          <w:rFonts w:ascii="Times New Roman" w:hAnsi="Times New Roman" w:cs="Times New Roman"/>
+          <w:b/>
+          <w:sz w:val="24"/>
+          <w:szCs w:val="24"/>
+        </w:rPr>
+        <w:t xml:space="preserve"> </w:t>
+      </w:r>
+      <w:proofErr w:type="spellStart"/>
+      <w:r>
+        <w:rPr>
+          <w:rFonts w:ascii="Times New Roman" w:hAnsi="Times New Roman" w:cs="Times New Roman"/>
+          <w:b/>
+          <w:sz w:val="24"/>
+          <w:szCs w:val="24"/>
+        </w:rPr>
+        <w:t>estVide</w:t>
+      </w:r>
+      <w:proofErr w:type="spellEnd"/>
+      <w:r>
+        <w:rPr>
+          <w:rFonts w:ascii="Times New Roman" w:hAnsi="Times New Roman" w:cs="Times New Roman"/>
+          <w:b/>
+          <w:sz w:val="24"/>
+          <w:szCs w:val="24"/>
+        </w:rPr>
+        <w:t xml:space="preserve">(): </w:t>
       </w:r>
     </w:p>
     <w:p>
@@ -1430,385 +2408,981 @@
           <w:sz w:val="24"/>
           <w:szCs w:val="24"/>
         </w:rPr>
-        <w:t>Retourne un boolean indiquant si la pile est vide ou pas.</w:t>
-      </w:r>
-    </w:p>
-    <w:p>
-      <w:pPr>
-        <w:spacing w:after="0" w:line="360" w:lineRule="auto"/>
-        <w:rPr>
-          <w:rFonts w:ascii="Times New Roman" w:hAnsi="Times New Roman" w:cs="Times New Roman"/>
-          <w:b/>
-          <w:sz w:val="24"/>
-          <w:szCs w:val="24"/>
-        </w:rPr>
-      </w:pPr>
-      <w:r>
-        <w:rPr>
-          <w:rFonts w:ascii="Times New Roman" w:hAnsi="Times New Roman" w:cs="Times New Roman"/>
-          <w:b/>
-          <w:sz w:val="24"/>
-          <w:szCs w:val="24"/>
-        </w:rPr>
-        <w:t xml:space="preserve">public </w:t>
-      </w:r>
-      <w:r>
-        <w:rPr>
-          <w:rFonts w:ascii="Times New Roman" w:hAnsi="Times New Roman" w:cs="Times New Roman"/>
-          <w:b/>
-          <w:sz w:val="24"/>
-          <w:szCs w:val="24"/>
-        </w:rPr>
-        <w:t xml:space="preserve">int getSize(): </w:t>
-      </w:r>
-    </w:p>
-    <w:p>
-      <w:pPr>
-        <w:spacing w:line="360" w:lineRule="auto"/>
-        <w:rPr>
-          <w:rFonts w:ascii="Times New Roman" w:hAnsi="Times New Roman" w:cs="Times New Roman"/>
-          <w:sz w:val="24"/>
-          <w:szCs w:val="24"/>
-        </w:rPr>
-      </w:pPr>
-      <w:r>
-        <w:rPr>
-          <w:rFonts w:ascii="Times New Roman" w:hAnsi="Times New Roman" w:cs="Times New Roman"/>
-          <w:sz w:val="24"/>
-          <w:szCs w:val="24"/>
-        </w:rPr>
-        <w:t>Retourne la taille de la pile</w:t>
-      </w:r>
-    </w:p>
-    <w:p>
-      <w:pPr>
-        <w:spacing w:after="0" w:line="360" w:lineRule="auto"/>
-        <w:rPr>
-          <w:rFonts w:ascii="Times New Roman" w:hAnsi="Times New Roman" w:cs="Times New Roman"/>
-          <w:b/>
-          <w:sz w:val="24"/>
-          <w:szCs w:val="24"/>
-        </w:rPr>
-      </w:pPr>
-      <w:r>
-        <w:rPr>
-          <w:rFonts w:ascii="Times New Roman" w:hAnsi="Times New Roman" w:cs="Times New Roman"/>
-          <w:b/>
-          <w:sz w:val="24"/>
-          <w:szCs w:val="24"/>
-        </w:rPr>
-        <w:t xml:space="preserve">public </w:t>
-      </w:r>
-      <w:r>
-        <w:rPr>
-          <w:rFonts w:ascii="Times New Roman" w:hAnsi="Times New Roman" w:cs="Times New Roman"/>
-          <w:b/>
-          <w:sz w:val="24"/>
-          <w:szCs w:val="24"/>
-        </w:rPr>
-        <w:t>void</w:t>
-      </w:r>
-      <w:r>
-        <w:rPr>
-          <w:rFonts w:ascii="Times New Roman" w:hAnsi="Times New Roman" w:cs="Times New Roman"/>
-          <w:b/>
-          <w:sz w:val="24"/>
-          <w:szCs w:val="24"/>
-        </w:rPr>
-        <w:t xml:space="preserve"> reset(): </w:t>
-      </w:r>
-    </w:p>
-    <w:p>
-      <w:pPr>
-        <w:spacing w:line="360" w:lineRule="auto"/>
-        <w:rPr>
-          <w:rFonts w:ascii="Times New Roman" w:hAnsi="Times New Roman" w:cs="Times New Roman"/>
-          <w:sz w:val="24"/>
-          <w:szCs w:val="24"/>
-        </w:rPr>
-      </w:pPr>
-      <w:r>
-        <w:rPr>
-          <w:rFonts w:ascii="Times New Roman" w:hAnsi="Times New Roman" w:cs="Times New Roman"/>
-          <w:sz w:val="24"/>
-          <w:szCs w:val="24"/>
-        </w:rPr>
-        <w:t>Remet la pile a vide.</w:t>
-      </w:r>
-    </w:p>
-    <w:p>
-      <w:pPr>
-        <w:spacing w:after="0" w:line="360" w:lineRule="auto"/>
-        <w:rPr>
-          <w:rFonts w:ascii="Times New Roman" w:hAnsi="Times New Roman" w:cs="Times New Roman"/>
-          <w:b/>
-          <w:sz w:val="24"/>
-          <w:szCs w:val="24"/>
-        </w:rPr>
-      </w:pPr>
-      <w:r>
-        <w:rPr>
-          <w:rFonts w:ascii="Times New Roman" w:hAnsi="Times New Roman" w:cs="Times New Roman"/>
-          <w:b/>
-          <w:sz w:val="24"/>
-          <w:szCs w:val="24"/>
-        </w:rPr>
-        <w:t>public void print()</w:t>
-      </w:r>
-      <w:r>
-        <w:rPr>
-          <w:rFonts w:ascii="Times New Roman" w:hAnsi="Times New Roman" w:cs="Times New Roman"/>
-          <w:b/>
-          <w:sz w:val="24"/>
-          <w:szCs w:val="24"/>
-        </w:rPr>
-        <w:t> :</w:t>
-      </w:r>
-    </w:p>
-    <w:p>
-      <w:pPr>
-        <w:spacing w:line="360" w:lineRule="auto"/>
-        <w:rPr>
-          <w:rFonts w:ascii="Times New Roman" w:hAnsi="Times New Roman" w:cs="Times New Roman"/>
-          <w:sz w:val="24"/>
-          <w:szCs w:val="24"/>
-        </w:rPr>
-      </w:pPr>
-      <w:r>
-        <w:rPr>
-          <w:rFonts w:ascii="Times New Roman" w:hAnsi="Times New Roman" w:cs="Times New Roman"/>
-          <w:sz w:val="24"/>
-          <w:szCs w:val="24"/>
-        </w:rPr>
-        <w:t>Affiche le contenu de la pile à l’écran, en commençant par le sommet de la pile.</w:t>
-      </w:r>
-    </w:p>
-    <w:p>
-      <w:pPr>
-        <w:spacing w:after="0" w:line="360" w:lineRule="auto"/>
-        <w:rPr>
-          <w:rFonts w:ascii="Times New Roman" w:hAnsi="Times New Roman" w:cs="Times New Roman"/>
-          <w:b/>
-          <w:sz w:val="24"/>
-          <w:szCs w:val="24"/>
-        </w:rPr>
-      </w:pPr>
-    </w:p>
-    <w:p>
-      <w:pPr>
-        <w:spacing w:after="0" w:line="360" w:lineRule="auto"/>
-        <w:rPr>
-          <w:rFonts w:ascii="Times New Roman" w:hAnsi="Times New Roman" w:cs="Times New Roman"/>
-          <w:b/>
-          <w:sz w:val="24"/>
-          <w:szCs w:val="24"/>
-        </w:rPr>
-      </w:pPr>
-      <w:r>
-        <w:rPr>
-          <w:rFonts w:ascii="Times New Roman" w:hAnsi="Times New Roman" w:cs="Times New Roman"/>
-          <w:b/>
-          <w:sz w:val="24"/>
-          <w:szCs w:val="24"/>
-        </w:rPr>
-        <w:t>c</w:t>
-      </w:r>
-      <w:r>
-        <w:rPr>
-          <w:rFonts w:ascii="Times New Roman" w:hAnsi="Times New Roman" w:cs="Times New Roman"/>
-          <w:b/>
-          <w:sz w:val="24"/>
-          <w:szCs w:val="24"/>
-        </w:rPr>
-        <w:t xml:space="preserve">) Classe </w:t>
-      </w:r>
-      <w:r>
-        <w:rPr>
-          <w:rFonts w:ascii="Times New Roman" w:hAnsi="Times New Roman" w:cs="Times New Roman"/>
-          <w:b/>
-          <w:sz w:val="24"/>
-          <w:szCs w:val="24"/>
-        </w:rPr>
-        <w:t>I</w:t>
-      </w:r>
-      <w:r>
-        <w:rPr>
-          <w:rFonts w:ascii="Times New Roman" w:hAnsi="Times New Roman" w:cs="Times New Roman"/>
-          <w:b/>
-          <w:sz w:val="24"/>
-          <w:szCs w:val="24"/>
-        </w:rPr>
-        <w:t>Opt</w:t>
-      </w:r>
-    </w:p>
-    <w:p>
-      <w:pPr>
-        <w:spacing w:after="0" w:line="360" w:lineRule="auto"/>
-        <w:rPr>
-          <w:rFonts w:ascii="Times New Roman" w:hAnsi="Times New Roman" w:cs="Times New Roman"/>
-          <w:sz w:val="24"/>
-          <w:szCs w:val="24"/>
-        </w:rPr>
-      </w:pPr>
-      <w:r>
-        <w:rPr>
-          <w:rFonts w:ascii="Times New Roman" w:hAnsi="Times New Roman" w:cs="Times New Roman"/>
-          <w:sz w:val="24"/>
-          <w:szCs w:val="24"/>
-        </w:rPr>
-        <w:t>Interface pour les opérations à faire sur des nœuds.</w:t>
-      </w:r>
-    </w:p>
-    <w:p>
-      <w:pPr>
-        <w:spacing w:after="0" w:line="360" w:lineRule="auto"/>
-        <w:rPr>
-          <w:rFonts w:ascii="Times New Roman" w:hAnsi="Times New Roman" w:cs="Times New Roman"/>
-          <w:b/>
-          <w:sz w:val="24"/>
-          <w:szCs w:val="24"/>
-        </w:rPr>
-      </w:pPr>
-      <w:r>
-        <w:rPr>
-          <w:rFonts w:ascii="Times New Roman" w:hAnsi="Times New Roman" w:cs="Times New Roman"/>
-          <w:b/>
-          <w:sz w:val="24"/>
-          <w:szCs w:val="24"/>
-        </w:rPr>
-        <w:t>public int add(int x, int y);</w:t>
-      </w:r>
-    </w:p>
-    <w:p>
-      <w:pPr>
-        <w:spacing w:after="0" w:line="360" w:lineRule="auto"/>
-        <w:rPr>
-          <w:rFonts w:ascii="Times New Roman" w:hAnsi="Times New Roman" w:cs="Times New Roman"/>
-          <w:b/>
-          <w:sz w:val="24"/>
-          <w:szCs w:val="24"/>
-        </w:rPr>
-      </w:pPr>
-      <w:r>
-        <w:rPr>
-          <w:rFonts w:ascii="Times New Roman" w:hAnsi="Times New Roman" w:cs="Times New Roman"/>
-          <w:b/>
-          <w:sz w:val="24"/>
-          <w:szCs w:val="24"/>
-        </w:rPr>
-        <w:t>public int sub(int x, int y);</w:t>
-      </w:r>
-    </w:p>
-    <w:p>
-      <w:pPr>
-        <w:spacing w:after="0" w:line="360" w:lineRule="auto"/>
-        <w:rPr>
-          <w:rFonts w:ascii="Times New Roman" w:hAnsi="Times New Roman" w:cs="Times New Roman"/>
-          <w:b/>
-          <w:sz w:val="24"/>
-          <w:szCs w:val="24"/>
-        </w:rPr>
-      </w:pPr>
-      <w:r>
-        <w:rPr>
-          <w:rFonts w:ascii="Times New Roman" w:hAnsi="Times New Roman" w:cs="Times New Roman"/>
-          <w:b/>
-          <w:sz w:val="24"/>
-          <w:szCs w:val="24"/>
-        </w:rPr>
-        <w:t>public int mult(int x, int y);</w:t>
-      </w:r>
-    </w:p>
-    <w:p>
-      <w:pPr>
-        <w:spacing w:after="0" w:line="360" w:lineRule="auto"/>
-        <w:rPr>
-          <w:rFonts w:ascii="Times New Roman" w:hAnsi="Times New Roman" w:cs="Times New Roman"/>
-          <w:b/>
-          <w:sz w:val="24"/>
-          <w:szCs w:val="24"/>
-        </w:rPr>
-      </w:pPr>
-      <w:r>
-        <w:rPr>
-          <w:rFonts w:ascii="Times New Roman" w:hAnsi="Times New Roman" w:cs="Times New Roman"/>
-          <w:b/>
-          <w:sz w:val="24"/>
-          <w:szCs w:val="24"/>
-        </w:rPr>
-        <w:t>public int div(int x, int y);</w:t>
-      </w:r>
-    </w:p>
-    <w:p>
-      <w:pPr>
-        <w:spacing w:after="0" w:line="360" w:lineRule="auto"/>
-        <w:rPr>
-          <w:rFonts w:ascii="Times New Roman" w:hAnsi="Times New Roman" w:cs="Times New Roman"/>
-          <w:b/>
-          <w:sz w:val="24"/>
-          <w:szCs w:val="24"/>
-        </w:rPr>
-      </w:pPr>
-    </w:p>
-    <w:p>
-      <w:pPr>
-        <w:spacing w:after="0" w:line="360" w:lineRule="auto"/>
-        <w:rPr>
-          <w:rFonts w:ascii="Times New Roman" w:hAnsi="Times New Roman" w:cs="Times New Roman"/>
-          <w:b/>
-          <w:sz w:val="24"/>
-          <w:szCs w:val="24"/>
-        </w:rPr>
-      </w:pPr>
-      <w:r>
-        <w:rPr>
-          <w:rFonts w:ascii="Times New Roman" w:hAnsi="Times New Roman" w:cs="Times New Roman"/>
-          <w:b/>
-          <w:sz w:val="24"/>
-          <w:szCs w:val="24"/>
-        </w:rPr>
-        <w:t>d) Classe Opt</w:t>
-      </w:r>
-    </w:p>
-    <w:p>
-      <w:pPr>
-        <w:spacing w:after="0" w:line="360" w:lineRule="auto"/>
-        <w:rPr>
-          <w:rFonts w:ascii="Times New Roman" w:hAnsi="Times New Roman" w:cs="Times New Roman"/>
-          <w:sz w:val="24"/>
-          <w:szCs w:val="24"/>
-        </w:rPr>
-      </w:pPr>
-      <w:r>
-        <w:rPr>
-          <w:rFonts w:ascii="Times New Roman" w:hAnsi="Times New Roman" w:cs="Times New Roman"/>
-          <w:sz w:val="24"/>
-          <w:szCs w:val="24"/>
-        </w:rPr>
-        <w:t>Classe décrivant les opérations standards à faire sur notre SuiteP</w:t>
-      </w:r>
-    </w:p>
-    <w:p>
-      <w:pPr>
-        <w:spacing w:after="0" w:line="360" w:lineRule="auto"/>
-        <w:rPr>
-          <w:rFonts w:ascii="Times New Roman" w:hAnsi="Times New Roman" w:cs="Times New Roman"/>
-          <w:b/>
-          <w:sz w:val="24"/>
-          <w:szCs w:val="24"/>
-        </w:rPr>
-      </w:pPr>
-      <w:r>
-        <w:rPr>
-          <w:rFonts w:ascii="Times New Roman" w:hAnsi="Times New Roman" w:cs="Times New Roman"/>
-          <w:b/>
-          <w:sz w:val="24"/>
-          <w:szCs w:val="24"/>
-        </w:rPr>
-        <w:t>public int add(int x, int y) :</w:t>
+        <w:t xml:space="preserve">Retourne un </w:t>
+      </w:r>
+      <w:r>
+        <w:rPr>
+          <w:rFonts w:ascii="Times New Roman" w:hAnsi="Times New Roman" w:cs="Times New Roman"/>
+          <w:sz w:val="24"/>
+          <w:szCs w:val="24"/>
+        </w:rPr>
+        <w:t>booléen</w:t>
       </w:r>
       <w:bookmarkStart w:id="0" w:name="_GoBack"/>
       <w:bookmarkEnd w:id="0"/>
+      <w:r>
+        <w:rPr>
+          <w:rFonts w:ascii="Times New Roman" w:hAnsi="Times New Roman" w:cs="Times New Roman"/>
+          <w:sz w:val="24"/>
+          <w:szCs w:val="24"/>
+        </w:rPr>
+        <w:t xml:space="preserve"> indiquant si la pile est vide ou pas.</w:t>
+      </w:r>
+    </w:p>
+    <w:p>
+      <w:pPr>
+        <w:spacing w:after="0" w:line="360" w:lineRule="auto"/>
+        <w:rPr>
+          <w:rFonts w:ascii="Times New Roman" w:hAnsi="Times New Roman" w:cs="Times New Roman"/>
+          <w:b/>
+          <w:sz w:val="24"/>
+          <w:szCs w:val="24"/>
+        </w:rPr>
+      </w:pPr>
+      <w:proofErr w:type="gramStart"/>
+      <w:r>
+        <w:rPr>
+          <w:rFonts w:ascii="Times New Roman" w:hAnsi="Times New Roman" w:cs="Times New Roman"/>
+          <w:b/>
+          <w:sz w:val="24"/>
+          <w:szCs w:val="24"/>
+        </w:rPr>
+        <w:t>public</w:t>
+      </w:r>
+      <w:proofErr w:type="gramEnd"/>
+      <w:r>
+        <w:rPr>
+          <w:rFonts w:ascii="Times New Roman" w:hAnsi="Times New Roman" w:cs="Times New Roman"/>
+          <w:b/>
+          <w:sz w:val="24"/>
+          <w:szCs w:val="24"/>
+        </w:rPr>
+        <w:t xml:space="preserve"> </w:t>
+      </w:r>
+      <w:proofErr w:type="spellStart"/>
+      <w:r>
+        <w:rPr>
+          <w:rFonts w:ascii="Times New Roman" w:hAnsi="Times New Roman" w:cs="Times New Roman"/>
+          <w:b/>
+          <w:sz w:val="24"/>
+          <w:szCs w:val="24"/>
+        </w:rPr>
+        <w:t>int</w:t>
+      </w:r>
+      <w:proofErr w:type="spellEnd"/>
+      <w:r>
+        <w:rPr>
+          <w:rFonts w:ascii="Times New Roman" w:hAnsi="Times New Roman" w:cs="Times New Roman"/>
+          <w:b/>
+          <w:sz w:val="24"/>
+          <w:szCs w:val="24"/>
+        </w:rPr>
+        <w:t xml:space="preserve"> </w:t>
+      </w:r>
+      <w:proofErr w:type="spellStart"/>
+      <w:r>
+        <w:rPr>
+          <w:rFonts w:ascii="Times New Roman" w:hAnsi="Times New Roman" w:cs="Times New Roman"/>
+          <w:b/>
+          <w:sz w:val="24"/>
+          <w:szCs w:val="24"/>
+        </w:rPr>
+        <w:t>getSize</w:t>
+      </w:r>
+      <w:proofErr w:type="spellEnd"/>
+      <w:r>
+        <w:rPr>
+          <w:rFonts w:ascii="Times New Roman" w:hAnsi="Times New Roman" w:cs="Times New Roman"/>
+          <w:b/>
+          <w:sz w:val="24"/>
+          <w:szCs w:val="24"/>
+        </w:rPr>
+        <w:t xml:space="preserve">(): </w:t>
+      </w:r>
+    </w:p>
+    <w:p>
+      <w:pPr>
+        <w:spacing w:line="360" w:lineRule="auto"/>
+        <w:rPr>
+          <w:rFonts w:ascii="Times New Roman" w:hAnsi="Times New Roman" w:cs="Times New Roman"/>
+          <w:sz w:val="24"/>
+          <w:szCs w:val="24"/>
+        </w:rPr>
+      </w:pPr>
+      <w:r>
+        <w:rPr>
+          <w:rFonts w:ascii="Times New Roman" w:hAnsi="Times New Roman" w:cs="Times New Roman"/>
+          <w:sz w:val="24"/>
+          <w:szCs w:val="24"/>
+        </w:rPr>
+        <w:t>Retourne la taille de la pile</w:t>
+      </w:r>
+    </w:p>
+    <w:p>
+      <w:pPr>
+        <w:spacing w:after="0" w:line="360" w:lineRule="auto"/>
+        <w:rPr>
+          <w:rFonts w:ascii="Times New Roman" w:hAnsi="Times New Roman" w:cs="Times New Roman"/>
+          <w:b/>
+          <w:sz w:val="24"/>
+          <w:szCs w:val="24"/>
+        </w:rPr>
+      </w:pPr>
+      <w:proofErr w:type="gramStart"/>
+      <w:r>
+        <w:rPr>
+          <w:rFonts w:ascii="Times New Roman" w:hAnsi="Times New Roman" w:cs="Times New Roman"/>
+          <w:b/>
+          <w:sz w:val="24"/>
+          <w:szCs w:val="24"/>
+        </w:rPr>
+        <w:t>public</w:t>
+      </w:r>
+      <w:proofErr w:type="gramEnd"/>
+      <w:r>
+        <w:rPr>
+          <w:rFonts w:ascii="Times New Roman" w:hAnsi="Times New Roman" w:cs="Times New Roman"/>
+          <w:b/>
+          <w:sz w:val="24"/>
+          <w:szCs w:val="24"/>
+        </w:rPr>
+        <w:t xml:space="preserve"> </w:t>
+      </w:r>
+      <w:proofErr w:type="spellStart"/>
+      <w:r>
+        <w:rPr>
+          <w:rFonts w:ascii="Times New Roman" w:hAnsi="Times New Roman" w:cs="Times New Roman"/>
+          <w:b/>
+          <w:sz w:val="24"/>
+          <w:szCs w:val="24"/>
+        </w:rPr>
+        <w:t>void</w:t>
+      </w:r>
+      <w:proofErr w:type="spellEnd"/>
+      <w:r>
+        <w:rPr>
+          <w:rFonts w:ascii="Times New Roman" w:hAnsi="Times New Roman" w:cs="Times New Roman"/>
+          <w:b/>
+          <w:sz w:val="24"/>
+          <w:szCs w:val="24"/>
+        </w:rPr>
+        <w:t xml:space="preserve"> reset(): </w:t>
+      </w:r>
+    </w:p>
+    <w:p>
+      <w:pPr>
+        <w:spacing w:line="360" w:lineRule="auto"/>
+        <w:rPr>
+          <w:rFonts w:ascii="Times New Roman" w:hAnsi="Times New Roman" w:cs="Times New Roman"/>
+          <w:sz w:val="24"/>
+          <w:szCs w:val="24"/>
+        </w:rPr>
+      </w:pPr>
+      <w:r>
+        <w:rPr>
+          <w:rFonts w:ascii="Times New Roman" w:hAnsi="Times New Roman" w:cs="Times New Roman"/>
+          <w:sz w:val="24"/>
+          <w:szCs w:val="24"/>
+        </w:rPr>
+        <w:t xml:space="preserve">Remet la pile </w:t>
+      </w:r>
+      <w:r>
+        <w:rPr>
+          <w:rFonts w:ascii="Times New Roman" w:hAnsi="Times New Roman" w:cs="Times New Roman"/>
+          <w:sz w:val="24"/>
+          <w:szCs w:val="24"/>
+        </w:rPr>
+        <w:t>à</w:t>
+      </w:r>
+      <w:r>
+        <w:rPr>
+          <w:rFonts w:ascii="Times New Roman" w:hAnsi="Times New Roman" w:cs="Times New Roman"/>
+          <w:sz w:val="24"/>
+          <w:szCs w:val="24"/>
+        </w:rPr>
+        <w:t xml:space="preserve"> vide.</w:t>
+      </w:r>
+    </w:p>
+    <w:p>
+      <w:pPr>
+        <w:spacing w:after="0" w:line="360" w:lineRule="auto"/>
+        <w:rPr>
+          <w:rFonts w:ascii="Times New Roman" w:hAnsi="Times New Roman" w:cs="Times New Roman"/>
+          <w:b/>
+          <w:sz w:val="24"/>
+          <w:szCs w:val="24"/>
+        </w:rPr>
+      </w:pPr>
+      <w:proofErr w:type="gramStart"/>
+      <w:r>
+        <w:rPr>
+          <w:rFonts w:ascii="Times New Roman" w:hAnsi="Times New Roman" w:cs="Times New Roman"/>
+          <w:b/>
+          <w:sz w:val="24"/>
+          <w:szCs w:val="24"/>
+        </w:rPr>
+        <w:t>public</w:t>
+      </w:r>
+      <w:proofErr w:type="gramEnd"/>
+      <w:r>
+        <w:rPr>
+          <w:rFonts w:ascii="Times New Roman" w:hAnsi="Times New Roman" w:cs="Times New Roman"/>
+          <w:b/>
+          <w:sz w:val="24"/>
+          <w:szCs w:val="24"/>
+        </w:rPr>
+        <w:t xml:space="preserve"> </w:t>
+      </w:r>
+      <w:proofErr w:type="spellStart"/>
+      <w:r>
+        <w:rPr>
+          <w:rFonts w:ascii="Times New Roman" w:hAnsi="Times New Roman" w:cs="Times New Roman"/>
+          <w:b/>
+          <w:sz w:val="24"/>
+          <w:szCs w:val="24"/>
+        </w:rPr>
+        <w:t>void</w:t>
+      </w:r>
+      <w:proofErr w:type="spellEnd"/>
+      <w:r>
+        <w:rPr>
+          <w:rFonts w:ascii="Times New Roman" w:hAnsi="Times New Roman" w:cs="Times New Roman"/>
+          <w:b/>
+          <w:sz w:val="24"/>
+          <w:szCs w:val="24"/>
+        </w:rPr>
+        <w:t xml:space="preserve"> </w:t>
+      </w:r>
+      <w:proofErr w:type="spellStart"/>
+      <w:r>
+        <w:rPr>
+          <w:rFonts w:ascii="Times New Roman" w:hAnsi="Times New Roman" w:cs="Times New Roman"/>
+          <w:b/>
+          <w:sz w:val="24"/>
+          <w:szCs w:val="24"/>
+        </w:rPr>
+        <w:t>print</w:t>
+      </w:r>
+      <w:proofErr w:type="spellEnd"/>
+      <w:r>
+        <w:rPr>
+          <w:rFonts w:ascii="Times New Roman" w:hAnsi="Times New Roman" w:cs="Times New Roman"/>
+          <w:b/>
+          <w:sz w:val="24"/>
+          <w:szCs w:val="24"/>
+        </w:rPr>
+        <w:t>()</w:t>
+      </w:r>
+      <w:r>
+        <w:rPr>
+          <w:rFonts w:ascii="Times New Roman" w:hAnsi="Times New Roman" w:cs="Times New Roman"/>
+          <w:b/>
+          <w:sz w:val="24"/>
+          <w:szCs w:val="24"/>
+        </w:rPr>
+        <w:t> :</w:t>
+      </w:r>
+    </w:p>
+    <w:p>
+      <w:pPr>
+        <w:spacing w:line="360" w:lineRule="auto"/>
+        <w:rPr>
+          <w:rFonts w:ascii="Times New Roman" w:hAnsi="Times New Roman" w:cs="Times New Roman"/>
+          <w:sz w:val="24"/>
+          <w:szCs w:val="24"/>
+        </w:rPr>
+      </w:pPr>
+      <w:r>
+        <w:rPr>
+          <w:rFonts w:ascii="Times New Roman" w:hAnsi="Times New Roman" w:cs="Times New Roman"/>
+          <w:sz w:val="24"/>
+          <w:szCs w:val="24"/>
+        </w:rPr>
+        <w:t>Affiche le contenu de la pile à l’écran, en commençant par le sommet de la pile.</w:t>
+      </w:r>
+    </w:p>
+    <w:p>
+      <w:pPr>
+        <w:spacing w:after="0" w:line="360" w:lineRule="auto"/>
+        <w:rPr>
+          <w:rFonts w:ascii="Times New Roman" w:hAnsi="Times New Roman" w:cs="Times New Roman"/>
+          <w:b/>
+          <w:sz w:val="24"/>
+          <w:szCs w:val="24"/>
+        </w:rPr>
+      </w:pPr>
+    </w:p>
+    <w:p>
+      <w:pPr>
+        <w:spacing w:after="0" w:line="360" w:lineRule="auto"/>
+        <w:rPr>
+          <w:rFonts w:ascii="Times New Roman" w:hAnsi="Times New Roman" w:cs="Times New Roman"/>
+          <w:b/>
+          <w:sz w:val="24"/>
+          <w:szCs w:val="24"/>
+        </w:rPr>
+      </w:pPr>
+      <w:r>
+        <w:rPr>
+          <w:rFonts w:ascii="Times New Roman" w:hAnsi="Times New Roman" w:cs="Times New Roman"/>
+          <w:b/>
+          <w:sz w:val="24"/>
+          <w:szCs w:val="24"/>
+        </w:rPr>
+        <w:t>c</w:t>
+      </w:r>
+      <w:r>
+        <w:rPr>
+          <w:rFonts w:ascii="Times New Roman" w:hAnsi="Times New Roman" w:cs="Times New Roman"/>
+          <w:b/>
+          <w:sz w:val="24"/>
+          <w:szCs w:val="24"/>
+        </w:rPr>
+        <w:t xml:space="preserve">) Classe </w:t>
+      </w:r>
+      <w:proofErr w:type="spellStart"/>
+      <w:r>
+        <w:rPr>
+          <w:rFonts w:ascii="Times New Roman" w:hAnsi="Times New Roman" w:cs="Times New Roman"/>
+          <w:b/>
+          <w:sz w:val="24"/>
+          <w:szCs w:val="24"/>
+        </w:rPr>
+        <w:t>I</w:t>
+      </w:r>
+      <w:r>
+        <w:rPr>
+          <w:rFonts w:ascii="Times New Roman" w:hAnsi="Times New Roman" w:cs="Times New Roman"/>
+          <w:b/>
+          <w:sz w:val="24"/>
+          <w:szCs w:val="24"/>
+        </w:rPr>
+        <w:t>Opt</w:t>
+      </w:r>
+      <w:proofErr w:type="spellEnd"/>
+    </w:p>
+    <w:p>
+      <w:pPr>
+        <w:spacing w:after="0" w:line="360" w:lineRule="auto"/>
+        <w:rPr>
+          <w:rFonts w:ascii="Times New Roman" w:hAnsi="Times New Roman" w:cs="Times New Roman"/>
+          <w:sz w:val="24"/>
+          <w:szCs w:val="24"/>
+        </w:rPr>
+      </w:pPr>
+      <w:r>
+        <w:rPr>
+          <w:rFonts w:ascii="Times New Roman" w:hAnsi="Times New Roman" w:cs="Times New Roman"/>
+          <w:sz w:val="24"/>
+          <w:szCs w:val="24"/>
+        </w:rPr>
+        <w:t>Interface pour les opérations à faire sur des nœuds.</w:t>
+      </w:r>
+    </w:p>
+    <w:p>
+      <w:pPr>
+        <w:spacing w:after="0" w:line="360" w:lineRule="auto"/>
+        <w:rPr>
+          <w:rFonts w:ascii="Times New Roman" w:hAnsi="Times New Roman" w:cs="Times New Roman"/>
+          <w:b/>
+          <w:sz w:val="24"/>
+          <w:szCs w:val="24"/>
+        </w:rPr>
+      </w:pPr>
+      <w:proofErr w:type="gramStart"/>
+      <w:r>
+        <w:rPr>
+          <w:rFonts w:ascii="Times New Roman" w:hAnsi="Times New Roman" w:cs="Times New Roman"/>
+          <w:b/>
+          <w:sz w:val="24"/>
+          <w:szCs w:val="24"/>
+        </w:rPr>
+        <w:t>public</w:t>
+      </w:r>
+      <w:proofErr w:type="gramEnd"/>
+      <w:r>
+        <w:rPr>
+          <w:rFonts w:ascii="Times New Roman" w:hAnsi="Times New Roman" w:cs="Times New Roman"/>
+          <w:b/>
+          <w:sz w:val="24"/>
+          <w:szCs w:val="24"/>
+        </w:rPr>
+        <w:t xml:space="preserve"> </w:t>
+      </w:r>
+      <w:proofErr w:type="spellStart"/>
+      <w:r>
+        <w:rPr>
+          <w:rFonts w:ascii="Times New Roman" w:hAnsi="Times New Roman" w:cs="Times New Roman"/>
+          <w:b/>
+          <w:sz w:val="24"/>
+          <w:szCs w:val="24"/>
+        </w:rPr>
+        <w:t>int</w:t>
+      </w:r>
+      <w:proofErr w:type="spellEnd"/>
+      <w:r>
+        <w:rPr>
+          <w:rFonts w:ascii="Times New Roman" w:hAnsi="Times New Roman" w:cs="Times New Roman"/>
+          <w:b/>
+          <w:sz w:val="24"/>
+          <w:szCs w:val="24"/>
+        </w:rPr>
+        <w:t xml:space="preserve"> </w:t>
+      </w:r>
+      <w:proofErr w:type="spellStart"/>
+      <w:r>
+        <w:rPr>
+          <w:rFonts w:ascii="Times New Roman" w:hAnsi="Times New Roman" w:cs="Times New Roman"/>
+          <w:b/>
+          <w:sz w:val="24"/>
+          <w:szCs w:val="24"/>
+        </w:rPr>
+        <w:t>add</w:t>
+      </w:r>
+      <w:proofErr w:type="spellEnd"/>
+      <w:r>
+        <w:rPr>
+          <w:rFonts w:ascii="Times New Roman" w:hAnsi="Times New Roman" w:cs="Times New Roman"/>
+          <w:b/>
+          <w:sz w:val="24"/>
+          <w:szCs w:val="24"/>
+        </w:rPr>
+        <w:t>(</w:t>
+      </w:r>
+      <w:proofErr w:type="spellStart"/>
+      <w:r>
+        <w:rPr>
+          <w:rFonts w:ascii="Times New Roman" w:hAnsi="Times New Roman" w:cs="Times New Roman"/>
+          <w:b/>
+          <w:sz w:val="24"/>
+          <w:szCs w:val="24"/>
+        </w:rPr>
+        <w:t>int</w:t>
+      </w:r>
+      <w:proofErr w:type="spellEnd"/>
+      <w:r>
+        <w:rPr>
+          <w:rFonts w:ascii="Times New Roman" w:hAnsi="Times New Roman" w:cs="Times New Roman"/>
+          <w:b/>
+          <w:sz w:val="24"/>
+          <w:szCs w:val="24"/>
+        </w:rPr>
+        <w:t xml:space="preserve"> x, </w:t>
+      </w:r>
+      <w:proofErr w:type="spellStart"/>
+      <w:r>
+        <w:rPr>
+          <w:rFonts w:ascii="Times New Roman" w:hAnsi="Times New Roman" w:cs="Times New Roman"/>
+          <w:b/>
+          <w:sz w:val="24"/>
+          <w:szCs w:val="24"/>
+        </w:rPr>
+        <w:t>int</w:t>
+      </w:r>
+      <w:proofErr w:type="spellEnd"/>
+      <w:r>
+        <w:rPr>
+          <w:rFonts w:ascii="Times New Roman" w:hAnsi="Times New Roman" w:cs="Times New Roman"/>
+          <w:b/>
+          <w:sz w:val="24"/>
+          <w:szCs w:val="24"/>
+        </w:rPr>
+        <w:t xml:space="preserve"> y);</w:t>
+      </w:r>
+    </w:p>
+    <w:p>
+      <w:pPr>
+        <w:spacing w:after="0" w:line="360" w:lineRule="auto"/>
+        <w:rPr>
+          <w:rFonts w:ascii="Times New Roman" w:hAnsi="Times New Roman" w:cs="Times New Roman"/>
+          <w:b/>
+          <w:sz w:val="24"/>
+          <w:szCs w:val="24"/>
+        </w:rPr>
+      </w:pPr>
+      <w:proofErr w:type="gramStart"/>
+      <w:r>
+        <w:rPr>
+          <w:rFonts w:ascii="Times New Roman" w:hAnsi="Times New Roman" w:cs="Times New Roman"/>
+          <w:b/>
+          <w:sz w:val="24"/>
+          <w:szCs w:val="24"/>
+        </w:rPr>
+        <w:t>public</w:t>
+      </w:r>
+      <w:proofErr w:type="gramEnd"/>
+      <w:r>
+        <w:rPr>
+          <w:rFonts w:ascii="Times New Roman" w:hAnsi="Times New Roman" w:cs="Times New Roman"/>
+          <w:b/>
+          <w:sz w:val="24"/>
+          <w:szCs w:val="24"/>
+        </w:rPr>
+        <w:t xml:space="preserve"> </w:t>
+      </w:r>
+      <w:proofErr w:type="spellStart"/>
+      <w:r>
+        <w:rPr>
+          <w:rFonts w:ascii="Times New Roman" w:hAnsi="Times New Roman" w:cs="Times New Roman"/>
+          <w:b/>
+          <w:sz w:val="24"/>
+          <w:szCs w:val="24"/>
+        </w:rPr>
+        <w:t>int</w:t>
+      </w:r>
+      <w:proofErr w:type="spellEnd"/>
+      <w:r>
+        <w:rPr>
+          <w:rFonts w:ascii="Times New Roman" w:hAnsi="Times New Roman" w:cs="Times New Roman"/>
+          <w:b/>
+          <w:sz w:val="24"/>
+          <w:szCs w:val="24"/>
+        </w:rPr>
+        <w:t xml:space="preserve"> </w:t>
+      </w:r>
+      <w:proofErr w:type="spellStart"/>
+      <w:r>
+        <w:rPr>
+          <w:rFonts w:ascii="Times New Roman" w:hAnsi="Times New Roman" w:cs="Times New Roman"/>
+          <w:b/>
+          <w:sz w:val="24"/>
+          <w:szCs w:val="24"/>
+        </w:rPr>
+        <w:t>sub</w:t>
+      </w:r>
+      <w:proofErr w:type="spellEnd"/>
+      <w:r>
+        <w:rPr>
+          <w:rFonts w:ascii="Times New Roman" w:hAnsi="Times New Roman" w:cs="Times New Roman"/>
+          <w:b/>
+          <w:sz w:val="24"/>
+          <w:szCs w:val="24"/>
+        </w:rPr>
+        <w:t>(</w:t>
+      </w:r>
+      <w:proofErr w:type="spellStart"/>
+      <w:r>
+        <w:rPr>
+          <w:rFonts w:ascii="Times New Roman" w:hAnsi="Times New Roman" w:cs="Times New Roman"/>
+          <w:b/>
+          <w:sz w:val="24"/>
+          <w:szCs w:val="24"/>
+        </w:rPr>
+        <w:t>int</w:t>
+      </w:r>
+      <w:proofErr w:type="spellEnd"/>
+      <w:r>
+        <w:rPr>
+          <w:rFonts w:ascii="Times New Roman" w:hAnsi="Times New Roman" w:cs="Times New Roman"/>
+          <w:b/>
+          <w:sz w:val="24"/>
+          <w:szCs w:val="24"/>
+        </w:rPr>
+        <w:t xml:space="preserve"> x, </w:t>
+      </w:r>
+      <w:proofErr w:type="spellStart"/>
+      <w:r>
+        <w:rPr>
+          <w:rFonts w:ascii="Times New Roman" w:hAnsi="Times New Roman" w:cs="Times New Roman"/>
+          <w:b/>
+          <w:sz w:val="24"/>
+          <w:szCs w:val="24"/>
+        </w:rPr>
+        <w:t>int</w:t>
+      </w:r>
+      <w:proofErr w:type="spellEnd"/>
+      <w:r>
+        <w:rPr>
+          <w:rFonts w:ascii="Times New Roman" w:hAnsi="Times New Roman" w:cs="Times New Roman"/>
+          <w:b/>
+          <w:sz w:val="24"/>
+          <w:szCs w:val="24"/>
+        </w:rPr>
+        <w:t xml:space="preserve"> y);</w:t>
+      </w:r>
+    </w:p>
+    <w:p>
+      <w:pPr>
+        <w:spacing w:after="0" w:line="360" w:lineRule="auto"/>
+        <w:rPr>
+          <w:rFonts w:ascii="Times New Roman" w:hAnsi="Times New Roman" w:cs="Times New Roman"/>
+          <w:b/>
+          <w:sz w:val="24"/>
+          <w:szCs w:val="24"/>
+        </w:rPr>
+      </w:pPr>
+      <w:proofErr w:type="gramStart"/>
+      <w:r>
+        <w:rPr>
+          <w:rFonts w:ascii="Times New Roman" w:hAnsi="Times New Roman" w:cs="Times New Roman"/>
+          <w:b/>
+          <w:sz w:val="24"/>
+          <w:szCs w:val="24"/>
+        </w:rPr>
+        <w:t>public</w:t>
+      </w:r>
+      <w:proofErr w:type="gramEnd"/>
+      <w:r>
+        <w:rPr>
+          <w:rFonts w:ascii="Times New Roman" w:hAnsi="Times New Roman" w:cs="Times New Roman"/>
+          <w:b/>
+          <w:sz w:val="24"/>
+          <w:szCs w:val="24"/>
+        </w:rPr>
+        <w:t xml:space="preserve"> </w:t>
+      </w:r>
+      <w:proofErr w:type="spellStart"/>
+      <w:r>
+        <w:rPr>
+          <w:rFonts w:ascii="Times New Roman" w:hAnsi="Times New Roman" w:cs="Times New Roman"/>
+          <w:b/>
+          <w:sz w:val="24"/>
+          <w:szCs w:val="24"/>
+        </w:rPr>
+        <w:t>int</w:t>
+      </w:r>
+      <w:proofErr w:type="spellEnd"/>
+      <w:r>
+        <w:rPr>
+          <w:rFonts w:ascii="Times New Roman" w:hAnsi="Times New Roman" w:cs="Times New Roman"/>
+          <w:b/>
+          <w:sz w:val="24"/>
+          <w:szCs w:val="24"/>
+        </w:rPr>
+        <w:t xml:space="preserve"> </w:t>
+      </w:r>
+      <w:proofErr w:type="spellStart"/>
+      <w:r>
+        <w:rPr>
+          <w:rFonts w:ascii="Times New Roman" w:hAnsi="Times New Roman" w:cs="Times New Roman"/>
+          <w:b/>
+          <w:sz w:val="24"/>
+          <w:szCs w:val="24"/>
+        </w:rPr>
+        <w:t>mult</w:t>
+      </w:r>
+      <w:proofErr w:type="spellEnd"/>
+      <w:r>
+        <w:rPr>
+          <w:rFonts w:ascii="Times New Roman" w:hAnsi="Times New Roman" w:cs="Times New Roman"/>
+          <w:b/>
+          <w:sz w:val="24"/>
+          <w:szCs w:val="24"/>
+        </w:rPr>
+        <w:t>(</w:t>
+      </w:r>
+      <w:proofErr w:type="spellStart"/>
+      <w:r>
+        <w:rPr>
+          <w:rFonts w:ascii="Times New Roman" w:hAnsi="Times New Roman" w:cs="Times New Roman"/>
+          <w:b/>
+          <w:sz w:val="24"/>
+          <w:szCs w:val="24"/>
+        </w:rPr>
+        <w:t>int</w:t>
+      </w:r>
+      <w:proofErr w:type="spellEnd"/>
+      <w:r>
+        <w:rPr>
+          <w:rFonts w:ascii="Times New Roman" w:hAnsi="Times New Roman" w:cs="Times New Roman"/>
+          <w:b/>
+          <w:sz w:val="24"/>
+          <w:szCs w:val="24"/>
+        </w:rPr>
+        <w:t xml:space="preserve"> x, </w:t>
+      </w:r>
+      <w:proofErr w:type="spellStart"/>
+      <w:r>
+        <w:rPr>
+          <w:rFonts w:ascii="Times New Roman" w:hAnsi="Times New Roman" w:cs="Times New Roman"/>
+          <w:b/>
+          <w:sz w:val="24"/>
+          <w:szCs w:val="24"/>
+        </w:rPr>
+        <w:t>int</w:t>
+      </w:r>
+      <w:proofErr w:type="spellEnd"/>
+      <w:r>
+        <w:rPr>
+          <w:rFonts w:ascii="Times New Roman" w:hAnsi="Times New Roman" w:cs="Times New Roman"/>
+          <w:b/>
+          <w:sz w:val="24"/>
+          <w:szCs w:val="24"/>
+        </w:rPr>
+        <w:t xml:space="preserve"> y);</w:t>
+      </w:r>
+    </w:p>
+    <w:p>
+      <w:pPr>
+        <w:spacing w:after="0" w:line="360" w:lineRule="auto"/>
+        <w:rPr>
+          <w:rFonts w:ascii="Times New Roman" w:hAnsi="Times New Roman" w:cs="Times New Roman"/>
+          <w:b/>
+          <w:sz w:val="24"/>
+          <w:szCs w:val="24"/>
+        </w:rPr>
+      </w:pPr>
+      <w:proofErr w:type="gramStart"/>
+      <w:r>
+        <w:rPr>
+          <w:rFonts w:ascii="Times New Roman" w:hAnsi="Times New Roman" w:cs="Times New Roman"/>
+          <w:b/>
+          <w:sz w:val="24"/>
+          <w:szCs w:val="24"/>
+        </w:rPr>
+        <w:t>public</w:t>
+      </w:r>
+      <w:proofErr w:type="gramEnd"/>
+      <w:r>
+        <w:rPr>
+          <w:rFonts w:ascii="Times New Roman" w:hAnsi="Times New Roman" w:cs="Times New Roman"/>
+          <w:b/>
+          <w:sz w:val="24"/>
+          <w:szCs w:val="24"/>
+        </w:rPr>
+        <w:t xml:space="preserve"> </w:t>
+      </w:r>
+      <w:proofErr w:type="spellStart"/>
+      <w:r>
+        <w:rPr>
+          <w:rFonts w:ascii="Times New Roman" w:hAnsi="Times New Roman" w:cs="Times New Roman"/>
+          <w:b/>
+          <w:sz w:val="24"/>
+          <w:szCs w:val="24"/>
+        </w:rPr>
+        <w:t>int</w:t>
+      </w:r>
+      <w:proofErr w:type="spellEnd"/>
+      <w:r>
+        <w:rPr>
+          <w:rFonts w:ascii="Times New Roman" w:hAnsi="Times New Roman" w:cs="Times New Roman"/>
+          <w:b/>
+          <w:sz w:val="24"/>
+          <w:szCs w:val="24"/>
+        </w:rPr>
+        <w:t xml:space="preserve"> div(</w:t>
+      </w:r>
+      <w:proofErr w:type="spellStart"/>
+      <w:r>
+        <w:rPr>
+          <w:rFonts w:ascii="Times New Roman" w:hAnsi="Times New Roman" w:cs="Times New Roman"/>
+          <w:b/>
+          <w:sz w:val="24"/>
+          <w:szCs w:val="24"/>
+        </w:rPr>
+        <w:t>int</w:t>
+      </w:r>
+      <w:proofErr w:type="spellEnd"/>
+      <w:r>
+        <w:rPr>
+          <w:rFonts w:ascii="Times New Roman" w:hAnsi="Times New Roman" w:cs="Times New Roman"/>
+          <w:b/>
+          <w:sz w:val="24"/>
+          <w:szCs w:val="24"/>
+        </w:rPr>
+        <w:t xml:space="preserve"> x, </w:t>
+      </w:r>
+      <w:proofErr w:type="spellStart"/>
+      <w:r>
+        <w:rPr>
+          <w:rFonts w:ascii="Times New Roman" w:hAnsi="Times New Roman" w:cs="Times New Roman"/>
+          <w:b/>
+          <w:sz w:val="24"/>
+          <w:szCs w:val="24"/>
+        </w:rPr>
+        <w:t>int</w:t>
+      </w:r>
+      <w:proofErr w:type="spellEnd"/>
+      <w:r>
+        <w:rPr>
+          <w:rFonts w:ascii="Times New Roman" w:hAnsi="Times New Roman" w:cs="Times New Roman"/>
+          <w:b/>
+          <w:sz w:val="24"/>
+          <w:szCs w:val="24"/>
+        </w:rPr>
+        <w:t xml:space="preserve"> y);</w:t>
+      </w:r>
+    </w:p>
+    <w:p>
+      <w:pPr>
+        <w:spacing w:after="0" w:line="360" w:lineRule="auto"/>
+        <w:rPr>
+          <w:rFonts w:ascii="Times New Roman" w:hAnsi="Times New Roman" w:cs="Times New Roman"/>
+          <w:b/>
+          <w:sz w:val="24"/>
+          <w:szCs w:val="24"/>
+        </w:rPr>
+      </w:pPr>
+    </w:p>
+    <w:p>
+      <w:pPr>
+        <w:spacing w:after="0" w:line="360" w:lineRule="auto"/>
+        <w:rPr>
+          <w:rFonts w:ascii="Times New Roman" w:hAnsi="Times New Roman" w:cs="Times New Roman"/>
+          <w:b/>
+          <w:sz w:val="24"/>
+          <w:szCs w:val="24"/>
+        </w:rPr>
+      </w:pPr>
+      <w:r>
+        <w:rPr>
+          <w:rFonts w:ascii="Times New Roman" w:hAnsi="Times New Roman" w:cs="Times New Roman"/>
+          <w:b/>
+          <w:sz w:val="24"/>
+          <w:szCs w:val="24"/>
+        </w:rPr>
+        <w:t xml:space="preserve">d) Classe </w:t>
+      </w:r>
+      <w:proofErr w:type="spellStart"/>
+      <w:r>
+        <w:rPr>
+          <w:rFonts w:ascii="Times New Roman" w:hAnsi="Times New Roman" w:cs="Times New Roman"/>
+          <w:b/>
+          <w:sz w:val="24"/>
+          <w:szCs w:val="24"/>
+        </w:rPr>
+        <w:t>Opt</w:t>
+      </w:r>
+      <w:proofErr w:type="spellEnd"/>
+    </w:p>
+    <w:p>
+      <w:pPr>
+        <w:spacing w:after="0" w:line="360" w:lineRule="auto"/>
+        <w:rPr>
+          <w:rFonts w:ascii="Times New Roman" w:hAnsi="Times New Roman" w:cs="Times New Roman"/>
+          <w:sz w:val="24"/>
+          <w:szCs w:val="24"/>
+        </w:rPr>
+      </w:pPr>
+      <w:r>
+        <w:rPr>
+          <w:rFonts w:ascii="Times New Roman" w:hAnsi="Times New Roman" w:cs="Times New Roman"/>
+          <w:sz w:val="24"/>
+          <w:szCs w:val="24"/>
+        </w:rPr>
+        <w:t xml:space="preserve">Classe décrivant les opérations standards à faire sur notre </w:t>
+      </w:r>
+      <w:proofErr w:type="spellStart"/>
+      <w:r>
+        <w:rPr>
+          <w:rFonts w:ascii="Times New Roman" w:hAnsi="Times New Roman" w:cs="Times New Roman"/>
+          <w:sz w:val="24"/>
+          <w:szCs w:val="24"/>
+        </w:rPr>
+        <w:t>SuiteP</w:t>
+      </w:r>
+      <w:proofErr w:type="spellEnd"/>
+    </w:p>
+    <w:p>
+      <w:pPr>
+        <w:spacing w:after="0" w:line="360" w:lineRule="auto"/>
+        <w:rPr>
+          <w:rFonts w:ascii="Times New Roman" w:hAnsi="Times New Roman" w:cs="Times New Roman"/>
+          <w:b/>
+          <w:sz w:val="24"/>
+          <w:szCs w:val="24"/>
+        </w:rPr>
+      </w:pPr>
+      <w:proofErr w:type="gramStart"/>
+      <w:r>
+        <w:rPr>
+          <w:rFonts w:ascii="Times New Roman" w:hAnsi="Times New Roman" w:cs="Times New Roman"/>
+          <w:b/>
+          <w:sz w:val="24"/>
+          <w:szCs w:val="24"/>
+        </w:rPr>
+        <w:t>public</w:t>
+      </w:r>
+      <w:proofErr w:type="gramEnd"/>
+      <w:r>
+        <w:rPr>
+          <w:rFonts w:ascii="Times New Roman" w:hAnsi="Times New Roman" w:cs="Times New Roman"/>
+          <w:b/>
+          <w:sz w:val="24"/>
+          <w:szCs w:val="24"/>
+        </w:rPr>
+        <w:t xml:space="preserve"> </w:t>
+      </w:r>
+      <w:proofErr w:type="spellStart"/>
+      <w:r>
+        <w:rPr>
+          <w:rFonts w:ascii="Times New Roman" w:hAnsi="Times New Roman" w:cs="Times New Roman"/>
+          <w:b/>
+          <w:sz w:val="24"/>
+          <w:szCs w:val="24"/>
+        </w:rPr>
+        <w:t>int</w:t>
+      </w:r>
+      <w:proofErr w:type="spellEnd"/>
+      <w:r>
+        <w:rPr>
+          <w:rFonts w:ascii="Times New Roman" w:hAnsi="Times New Roman" w:cs="Times New Roman"/>
+          <w:b/>
+          <w:sz w:val="24"/>
+          <w:szCs w:val="24"/>
+        </w:rPr>
+        <w:t xml:space="preserve"> </w:t>
+      </w:r>
+      <w:proofErr w:type="spellStart"/>
+      <w:r>
+        <w:rPr>
+          <w:rFonts w:ascii="Times New Roman" w:hAnsi="Times New Roman" w:cs="Times New Roman"/>
+          <w:b/>
+          <w:sz w:val="24"/>
+          <w:szCs w:val="24"/>
+        </w:rPr>
+        <w:t>add</w:t>
+      </w:r>
+      <w:proofErr w:type="spellEnd"/>
+      <w:r>
+        <w:rPr>
+          <w:rFonts w:ascii="Times New Roman" w:hAnsi="Times New Roman" w:cs="Times New Roman"/>
+          <w:b/>
+          <w:sz w:val="24"/>
+          <w:szCs w:val="24"/>
+        </w:rPr>
+        <w:t>(</w:t>
+      </w:r>
+      <w:proofErr w:type="spellStart"/>
+      <w:r>
+        <w:rPr>
+          <w:rFonts w:ascii="Times New Roman" w:hAnsi="Times New Roman" w:cs="Times New Roman"/>
+          <w:b/>
+          <w:sz w:val="24"/>
+          <w:szCs w:val="24"/>
+        </w:rPr>
+        <w:t>int</w:t>
+      </w:r>
+      <w:proofErr w:type="spellEnd"/>
+      <w:r>
+        <w:rPr>
+          <w:rFonts w:ascii="Times New Roman" w:hAnsi="Times New Roman" w:cs="Times New Roman"/>
+          <w:b/>
+          <w:sz w:val="24"/>
+          <w:szCs w:val="24"/>
+        </w:rPr>
+        <w:t xml:space="preserve"> x, </w:t>
+      </w:r>
+      <w:proofErr w:type="spellStart"/>
+      <w:r>
+        <w:rPr>
+          <w:rFonts w:ascii="Times New Roman" w:hAnsi="Times New Roman" w:cs="Times New Roman"/>
+          <w:b/>
+          <w:sz w:val="24"/>
+          <w:szCs w:val="24"/>
+        </w:rPr>
+        <w:t>int</w:t>
+      </w:r>
+      <w:proofErr w:type="spellEnd"/>
+      <w:r>
+        <w:rPr>
+          <w:rFonts w:ascii="Times New Roman" w:hAnsi="Times New Roman" w:cs="Times New Roman"/>
+          <w:b/>
+          <w:sz w:val="24"/>
+          <w:szCs w:val="24"/>
+        </w:rPr>
+        <w:t xml:space="preserve"> y) :</w:t>
+      </w:r>
     </w:p>
     <w:p>
       <w:pPr>
@@ -1838,6 +3412,7 @@
           <w:szCs w:val="24"/>
         </w:rPr>
       </w:pPr>
+      <w:proofErr w:type="gramStart"/>
       <w:r>
         <w:rPr>
           <w:rFonts w:ascii="Times New Roman" w:hAnsi="Times New Roman" w:cs="Times New Roman"/>
@@ -1846,7 +3421,97 @@
           <w:szCs w:val="24"/>
         </w:rPr>
         <w:lastRenderedPageBreak/>
-        <w:t>public int sub(int x, int y) :</w:t>
+        <w:t>public</w:t>
+      </w:r>
+      <w:proofErr w:type="gramEnd"/>
+      <w:r>
+        <w:rPr>
+          <w:rFonts w:ascii="Times New Roman" w:hAnsi="Times New Roman" w:cs="Times New Roman"/>
+          <w:b/>
+          <w:sz w:val="24"/>
+          <w:szCs w:val="24"/>
+        </w:rPr>
+        <w:t xml:space="preserve"> </w:t>
+      </w:r>
+      <w:proofErr w:type="spellStart"/>
+      <w:r>
+        <w:rPr>
+          <w:rFonts w:ascii="Times New Roman" w:hAnsi="Times New Roman" w:cs="Times New Roman"/>
+          <w:b/>
+          <w:sz w:val="24"/>
+          <w:szCs w:val="24"/>
+        </w:rPr>
+        <w:t>int</w:t>
+      </w:r>
+      <w:proofErr w:type="spellEnd"/>
+      <w:r>
+        <w:rPr>
+          <w:rFonts w:ascii="Times New Roman" w:hAnsi="Times New Roman" w:cs="Times New Roman"/>
+          <w:b/>
+          <w:sz w:val="24"/>
+          <w:szCs w:val="24"/>
+        </w:rPr>
+        <w:t xml:space="preserve"> </w:t>
+      </w:r>
+      <w:proofErr w:type="spellStart"/>
+      <w:r>
+        <w:rPr>
+          <w:rFonts w:ascii="Times New Roman" w:hAnsi="Times New Roman" w:cs="Times New Roman"/>
+          <w:b/>
+          <w:sz w:val="24"/>
+          <w:szCs w:val="24"/>
+        </w:rPr>
+        <w:t>sub</w:t>
+      </w:r>
+      <w:proofErr w:type="spellEnd"/>
+      <w:r>
+        <w:rPr>
+          <w:rFonts w:ascii="Times New Roman" w:hAnsi="Times New Roman" w:cs="Times New Roman"/>
+          <w:b/>
+          <w:sz w:val="24"/>
+          <w:szCs w:val="24"/>
+        </w:rPr>
+        <w:t>(</w:t>
+      </w:r>
+      <w:proofErr w:type="spellStart"/>
+      <w:r>
+        <w:rPr>
+          <w:rFonts w:ascii="Times New Roman" w:hAnsi="Times New Roman" w:cs="Times New Roman"/>
+          <w:b/>
+          <w:sz w:val="24"/>
+          <w:szCs w:val="24"/>
+        </w:rPr>
+        <w:t>int</w:t>
+      </w:r>
+      <w:proofErr w:type="spellEnd"/>
+      <w:r>
+        <w:rPr>
+          <w:rFonts w:ascii="Times New Roman" w:hAnsi="Times New Roman" w:cs="Times New Roman"/>
+          <w:b/>
+          <w:sz w:val="24"/>
+          <w:szCs w:val="24"/>
+        </w:rPr>
+        <w:t xml:space="preserve"> x, </w:t>
+      </w:r>
+      <w:proofErr w:type="spellStart"/>
+      <w:r>
+        <w:rPr>
+          <w:rFonts w:ascii="Times New Roman" w:hAnsi="Times New Roman" w:cs="Times New Roman"/>
+          <w:b/>
+          <w:sz w:val="24"/>
+          <w:szCs w:val="24"/>
+        </w:rPr>
+        <w:t>int</w:t>
+      </w:r>
+      <w:proofErr w:type="spellEnd"/>
+      <w:r>
+        <w:rPr>
+          <w:rFonts w:ascii="Times New Roman" w:hAnsi="Times New Roman" w:cs="Times New Roman"/>
+          <w:b/>
+          <w:sz w:val="24"/>
+          <w:szCs w:val="24"/>
+        </w:rPr>
+        <w:t xml:space="preserve"> y) :</w:t>
       </w:r>
     </w:p>
     <w:p>
@@ -1885,14 +3550,105 @@
           <w:szCs w:val="24"/>
         </w:rPr>
       </w:pPr>
-      <w:r>
-        <w:rPr>
-          <w:rFonts w:ascii="Times New Roman" w:hAnsi="Times New Roman" w:cs="Times New Roman"/>
-          <w:b/>
-          <w:sz w:val="24"/>
-          <w:szCs w:val="24"/>
-        </w:rPr>
-        <w:t>public int mult(int x, int y) :</w:t>
+      <w:proofErr w:type="gramStart"/>
+      <w:r>
+        <w:rPr>
+          <w:rFonts w:ascii="Times New Roman" w:hAnsi="Times New Roman" w:cs="Times New Roman"/>
+          <w:b/>
+          <w:sz w:val="24"/>
+          <w:szCs w:val="24"/>
+        </w:rPr>
+        <w:t>public</w:t>
+      </w:r>
+      <w:proofErr w:type="gramEnd"/>
+      <w:r>
+        <w:rPr>
+          <w:rFonts w:ascii="Times New Roman" w:hAnsi="Times New Roman" w:cs="Times New Roman"/>
+          <w:b/>
+          <w:sz w:val="24"/>
+          <w:szCs w:val="24"/>
+        </w:rPr>
+        <w:t xml:space="preserve"> </w:t>
+      </w:r>
+      <w:proofErr w:type="spellStart"/>
+      <w:r>
+        <w:rPr>
+          <w:rFonts w:ascii="Times New Roman" w:hAnsi="Times New Roman" w:cs="Times New Roman"/>
+          <w:b/>
+          <w:sz w:val="24"/>
+          <w:szCs w:val="24"/>
+        </w:rPr>
+        <w:t>int</w:t>
+      </w:r>
+      <w:proofErr w:type="spellEnd"/>
+      <w:r>
+        <w:rPr>
+          <w:rFonts w:ascii="Times New Roman" w:hAnsi="Times New Roman" w:cs="Times New Roman"/>
+          <w:b/>
+          <w:sz w:val="24"/>
+          <w:szCs w:val="24"/>
+        </w:rPr>
+        <w:t xml:space="preserve"> </w:t>
+      </w:r>
+      <w:proofErr w:type="spellStart"/>
+      <w:r>
+        <w:rPr>
+          <w:rFonts w:ascii="Times New Roman" w:hAnsi="Times New Roman" w:cs="Times New Roman"/>
+          <w:b/>
+          <w:sz w:val="24"/>
+          <w:szCs w:val="24"/>
+        </w:rPr>
+        <w:t>mult</w:t>
+      </w:r>
+      <w:proofErr w:type="spellEnd"/>
+      <w:r>
+        <w:rPr>
+          <w:rFonts w:ascii="Times New Roman" w:hAnsi="Times New Roman" w:cs="Times New Roman"/>
+          <w:b/>
+          <w:sz w:val="24"/>
+          <w:szCs w:val="24"/>
+        </w:rPr>
+        <w:t>(</w:t>
+      </w:r>
+      <w:proofErr w:type="spellStart"/>
+      <w:r>
+        <w:rPr>
+          <w:rFonts w:ascii="Times New Roman" w:hAnsi="Times New Roman" w:cs="Times New Roman"/>
+          <w:b/>
+          <w:sz w:val="24"/>
+          <w:szCs w:val="24"/>
+        </w:rPr>
+        <w:t>int</w:t>
+      </w:r>
+      <w:proofErr w:type="spellEnd"/>
+      <w:r>
+        <w:rPr>
+          <w:rFonts w:ascii="Times New Roman" w:hAnsi="Times New Roman" w:cs="Times New Roman"/>
+          <w:b/>
+          <w:sz w:val="24"/>
+          <w:szCs w:val="24"/>
+        </w:rPr>
+        <w:t xml:space="preserve"> x, </w:t>
+      </w:r>
+      <w:proofErr w:type="spellStart"/>
+      <w:r>
+        <w:rPr>
+          <w:rFonts w:ascii="Times New Roman" w:hAnsi="Times New Roman" w:cs="Times New Roman"/>
+          <w:b/>
+          <w:sz w:val="24"/>
+          <w:szCs w:val="24"/>
+        </w:rPr>
+        <w:t>int</w:t>
+      </w:r>
+      <w:proofErr w:type="spellEnd"/>
+      <w:r>
+        <w:rPr>
+          <w:rFonts w:ascii="Times New Roman" w:hAnsi="Times New Roman" w:cs="Times New Roman"/>
+          <w:b/>
+          <w:sz w:val="24"/>
+          <w:szCs w:val="24"/>
+        </w:rPr>
+        <w:t xml:space="preserve"> y) :</w:t>
       </w:r>
     </w:p>
     <w:p>
@@ -1939,14 +3695,85 @@
           <w:szCs w:val="24"/>
         </w:rPr>
       </w:pPr>
-      <w:r>
-        <w:rPr>
-          <w:rFonts w:ascii="Times New Roman" w:hAnsi="Times New Roman" w:cs="Times New Roman"/>
-          <w:b/>
-          <w:sz w:val="24"/>
-          <w:szCs w:val="24"/>
-        </w:rPr>
-        <w:t>public int div(int x, int y) :</w:t>
+      <w:proofErr w:type="gramStart"/>
+      <w:r>
+        <w:rPr>
+          <w:rFonts w:ascii="Times New Roman" w:hAnsi="Times New Roman" w:cs="Times New Roman"/>
+          <w:b/>
+          <w:sz w:val="24"/>
+          <w:szCs w:val="24"/>
+        </w:rPr>
+        <w:t>public</w:t>
+      </w:r>
+      <w:proofErr w:type="gramEnd"/>
+      <w:r>
+        <w:rPr>
+          <w:rFonts w:ascii="Times New Roman" w:hAnsi="Times New Roman" w:cs="Times New Roman"/>
+          <w:b/>
+          <w:sz w:val="24"/>
+          <w:szCs w:val="24"/>
+        </w:rPr>
+        <w:t xml:space="preserve"> </w:t>
+      </w:r>
+      <w:proofErr w:type="spellStart"/>
+      <w:r>
+        <w:rPr>
+          <w:rFonts w:ascii="Times New Roman" w:hAnsi="Times New Roman" w:cs="Times New Roman"/>
+          <w:b/>
+          <w:sz w:val="24"/>
+          <w:szCs w:val="24"/>
+        </w:rPr>
+        <w:t>int</w:t>
+      </w:r>
+      <w:proofErr w:type="spellEnd"/>
+      <w:r>
+        <w:rPr>
+          <w:rFonts w:ascii="Times New Roman" w:hAnsi="Times New Roman" w:cs="Times New Roman"/>
+          <w:b/>
+          <w:sz w:val="24"/>
+          <w:szCs w:val="24"/>
+        </w:rPr>
+        <w:t xml:space="preserve"> div(</w:t>
+      </w:r>
+      <w:proofErr w:type="spellStart"/>
+      <w:r>
+        <w:rPr>
+          <w:rFonts w:ascii="Times New Roman" w:hAnsi="Times New Roman" w:cs="Times New Roman"/>
+          <w:b/>
+          <w:sz w:val="24"/>
+          <w:szCs w:val="24"/>
+        </w:rPr>
+        <w:t>int</w:t>
+      </w:r>
+      <w:proofErr w:type="spellEnd"/>
+      <w:r>
+        <w:rPr>
+          <w:rFonts w:ascii="Times New Roman" w:hAnsi="Times New Roman" w:cs="Times New Roman"/>
+          <w:b/>
+          <w:sz w:val="24"/>
+          <w:szCs w:val="24"/>
+        </w:rPr>
+        <w:t xml:space="preserve"> x, </w:t>
+      </w:r>
+      <w:proofErr w:type="spellStart"/>
+      <w:r>
+        <w:rPr>
+          <w:rFonts w:ascii="Times New Roman" w:hAnsi="Times New Roman" w:cs="Times New Roman"/>
+          <w:b/>
+          <w:sz w:val="24"/>
+          <w:szCs w:val="24"/>
+        </w:rPr>
+        <w:t>int</w:t>
+      </w:r>
+      <w:proofErr w:type="spellEnd"/>
+      <w:r>
+        <w:rPr>
+          <w:rFonts w:ascii="Times New Roman" w:hAnsi="Times New Roman" w:cs="Times New Roman"/>
+          <w:b/>
+          <w:sz w:val="24"/>
+          <w:szCs w:val="24"/>
+        </w:rPr>
+        <w:t xml:space="preserve"> y) :</w:t>
       </w:r>
     </w:p>
     <w:p>
@@ -2028,36 +3855,91 @@
           <w:sz w:val="24"/>
           <w:szCs w:val="24"/>
         </w:rPr>
-        <w:t>Point d’entrée de notre programme. Contient le main qui peut être édité afin d’accomplir les opérations voulues.</w:t>
-      </w:r>
-    </w:p>
-    <w:p>
-      <w:pPr>
-        <w:spacing w:after="0" w:line="360" w:lineRule="auto"/>
-        <w:rPr>
-          <w:rFonts w:ascii="Times New Roman" w:hAnsi="Times New Roman" w:cs="Times New Roman"/>
-          <w:b/>
-          <w:sz w:val="24"/>
-          <w:szCs w:val="24"/>
-        </w:rPr>
-      </w:pPr>
-      <w:r>
-        <w:rPr>
-          <w:rFonts w:ascii="Times New Roman" w:hAnsi="Times New Roman" w:cs="Times New Roman"/>
-          <w:b/>
-          <w:sz w:val="24"/>
-          <w:szCs w:val="24"/>
-        </w:rPr>
-        <w:t>public static void main(String[] args)</w:t>
-      </w:r>
-      <w:r>
-        <w:rPr>
-          <w:rFonts w:ascii="Times New Roman" w:hAnsi="Times New Roman" w:cs="Times New Roman"/>
-          <w:b/>
-          <w:sz w:val="24"/>
-          <w:szCs w:val="24"/>
-        </w:rPr>
-        <w:t> :</w:t>
+        <w:t xml:space="preserve">Point d’entrée de notre programme. Contient </w:t>
+      </w:r>
+      <w:proofErr w:type="gramStart"/>
+      <w:r>
+        <w:rPr>
+          <w:rFonts w:ascii="Times New Roman" w:hAnsi="Times New Roman" w:cs="Times New Roman"/>
+          <w:sz w:val="24"/>
+          <w:szCs w:val="24"/>
+        </w:rPr>
+        <w:t>le main</w:t>
+      </w:r>
+      <w:proofErr w:type="gramEnd"/>
+      <w:r>
+        <w:rPr>
+          <w:rFonts w:ascii="Times New Roman" w:hAnsi="Times New Roman" w:cs="Times New Roman"/>
+          <w:sz w:val="24"/>
+          <w:szCs w:val="24"/>
+        </w:rPr>
+        <w:t xml:space="preserve"> qui peut être édité afin d’accomplir les opérations voulues.</w:t>
+      </w:r>
+    </w:p>
+    <w:p>
+      <w:pPr>
+        <w:spacing w:after="0" w:line="360" w:lineRule="auto"/>
+        <w:rPr>
+          <w:rFonts w:ascii="Times New Roman" w:hAnsi="Times New Roman" w:cs="Times New Roman"/>
+          <w:b/>
+          <w:sz w:val="24"/>
+          <w:szCs w:val="24"/>
+          <w:lang w:val="en-CA"/>
+        </w:rPr>
+      </w:pPr>
+      <w:r>
+        <w:rPr>
+          <w:rFonts w:ascii="Times New Roman" w:hAnsi="Times New Roman" w:cs="Times New Roman"/>
+          <w:b/>
+          <w:sz w:val="24"/>
+          <w:szCs w:val="24"/>
+          <w:lang w:val="en-CA"/>
+        </w:rPr>
+        <w:t>public static void main(</w:t>
+      </w:r>
+      <w:proofErr w:type="gramStart"/>
+      <w:r>
+        <w:rPr>
+          <w:rFonts w:ascii="Times New Roman" w:hAnsi="Times New Roman" w:cs="Times New Roman"/>
+          <w:b/>
+          <w:sz w:val="24"/>
+          <w:szCs w:val="24"/>
+          <w:lang w:val="en-CA"/>
+        </w:rPr>
+        <w:t>String[</w:t>
+      </w:r>
+      <w:proofErr w:type="gramEnd"/>
+      <w:r>
+        <w:rPr>
+          <w:rFonts w:ascii="Times New Roman" w:hAnsi="Times New Roman" w:cs="Times New Roman"/>
+          <w:b/>
+          <w:sz w:val="24"/>
+          <w:szCs w:val="24"/>
+          <w:lang w:val="en-CA"/>
+        </w:rPr>
+        <w:t xml:space="preserve">] </w:t>
+      </w:r>
+      <w:proofErr w:type="spellStart"/>
+      <w:r>
+        <w:rPr>
+          <w:rFonts w:ascii="Times New Roman" w:hAnsi="Times New Roman" w:cs="Times New Roman"/>
+          <w:b/>
+          <w:sz w:val="24"/>
+          <w:szCs w:val="24"/>
+          <w:lang w:val="en-CA"/>
+        </w:rPr>
+        <w:t>args</w:t>
+      </w:r>
+      <w:proofErr w:type="spellEnd"/>
+      <w:r>
+        <w:rPr>
+          <w:rFonts w:ascii="Times New Roman" w:hAnsi="Times New Roman" w:cs="Times New Roman"/>
+          <w:b/>
+          <w:sz w:val="24"/>
+          <w:szCs w:val="24"/>
+          <w:lang w:val="en-CA"/>
+        </w:rPr>
+        <w:t>) :</w:t>
       </w:r>
     </w:p>
     <w:p>
@@ -2092,7 +3974,6 @@
           <w:rFonts w:ascii="Times New Roman" w:hAnsi="Times New Roman" w:cs="Times New Roman"/>
           <w:sz w:val="24"/>
           <w:szCs w:val="24"/>
-          <w:lang w:val="en-CA"/>
         </w:rPr>
       </w:pPr>
     </w:p>
@@ -2107,7 +3988,7 @@
 </file>
 
 <file path=word/numbering.xml><?xml version="1.0" encoding="utf-8"?>
-<w:numbering xmlns:wpc="http://schemas.microsoft.com/office/word/2010/wordprocessingCanvas" xmlns:cx="http://schemas.microsoft.com/office/drawing/2014/chartex" xmlns:cx1="http://schemas.microsoft.com/office/drawing/2015/9/8/chartex" xmlns:cx2="http://schemas.microsoft.com/office/drawing/2015/10/21/chartex" xmlns:cx3="http://schemas.microsoft.com/office/drawing/2016/5/9/chartex" xmlns:cx4="http://schemas.microsoft.com/office/drawing/2016/5/10/chartex" xmlns:cx5="http://schemas.microsoft.com/office/drawing/2016/5/11/chartex" xmlns:mc="http://schemas.openxmlformats.org/markup-compatibility/2006" xmlns:o="urn:schemas-microsoft-com:office:office" xmlns:r="http://schemas.openxmlformats.org/officeDocument/2006/relationships" xmlns:m="http://schemas.openxmlformats.org/officeDocument/2006/math" xmlns:v="urn:schemas-microsoft-com:vml" xmlns:wp14="http://schemas.microsoft.com/office/word/2010/wordprocessingDrawing" xmlns:wp="http://schemas.openxmlformats.org/drawingml/2006/wordprocessingDrawing" xmlns:w10="urn:schemas-microsoft-com:office:word" xmlns:w="http://schemas.openxmlformats.org/wordprocessingml/2006/main" xmlns:w14="http://schemas.microsoft.com/office/word/2010/wordml" xmlns:w15="http://schemas.microsoft.com/office/word/2012/wordml" xmlns:w16se="http://schemas.microsoft.com/office/word/2015/wordml/symex" xmlns:wpg="http://schemas.microsoft.com/office/word/2010/wordprocessingGroup" xmlns:wpi="http://schemas.microsoft.com/office/word/2010/wordprocessingInk" xmlns:wne="http://schemas.microsoft.com/office/word/2006/wordml" xmlns:wps="http://schemas.microsoft.com/office/word/2010/wordprocessingShape" mc:Ignorable="w14 w15 w16se wp14">
+<w:numbering xmlns:wpc="http://schemas.microsoft.com/office/word/2010/wordprocessingCanvas" xmlns:cx="http://schemas.microsoft.com/office/drawing/2014/chartex" xmlns:mc="http://schemas.openxmlformats.org/markup-compatibility/2006" xmlns:o="urn:schemas-microsoft-com:office:office" xmlns:r="http://schemas.openxmlformats.org/officeDocument/2006/relationships" xmlns:m="http://schemas.openxmlformats.org/officeDocument/2006/math" xmlns:v="urn:schemas-microsoft-com:vml" xmlns:wp14="http://schemas.microsoft.com/office/word/2010/wordprocessingDrawing" xmlns:wp="http://schemas.openxmlformats.org/drawingml/2006/wordprocessingDrawing" xmlns:w10="urn:schemas-microsoft-com:office:word" xmlns:w="http://schemas.openxmlformats.org/wordprocessingml/2006/main" xmlns:w14="http://schemas.microsoft.com/office/word/2010/wordml" xmlns:w15="http://schemas.microsoft.com/office/word/2012/wordml" xmlns:w16se="http://schemas.microsoft.com/office/word/2015/wordml/symex" xmlns:wpg="http://schemas.microsoft.com/office/word/2010/wordprocessingGroup" xmlns:wpi="http://schemas.microsoft.com/office/word/2010/wordprocessingInk" xmlns:wne="http://schemas.microsoft.com/office/word/2006/wordml" xmlns:wps="http://schemas.microsoft.com/office/word/2010/wordprocessingShape" mc:Ignorable="w14 w15 w16se wp14">
   <w:abstractNum w:abstractNumId="0" w15:restartNumberingAfterBreak="0">
     <w:nsid w:val="7B900B80"/>
     <w:multiLevelType w:val="hybridMultilevel"/>
@@ -2220,7 +4101,7 @@
       </w:pPr>
     </w:pPrDefault>
   </w:docDefaults>
-  <w:latentStyles w:defLockedState="0" w:defUIPriority="99" w:defSemiHidden="0" w:defUnhideWhenUsed="0" w:defQFormat="0" w:count="374">
+  <w:latentStyles w:defLockedState="0" w:defUIPriority="99" w:defSemiHidden="0" w:defUnhideWhenUsed="0" w:defQFormat="0" w:count="371">
     <w:lsdException w:name="Normal" w:uiPriority="0" w:qFormat="1"/>
     <w:lsdException w:name="heading 1" w:uiPriority="9" w:qFormat="1"/>
     <w:lsdException w:name="heading 2" w:semiHidden="1" w:uiPriority="9" w:unhideWhenUsed="1" w:qFormat="1"/>
@@ -2592,20 +4473,18 @@
     <w:lsdException w:name="List Table 5 Dark Accent 6" w:uiPriority="50"/>
     <w:lsdException w:name="List Table 6 Colorful Accent 6" w:uiPriority="51"/>
     <w:lsdException w:name="List Table 7 Colorful Accent 6" w:uiPriority="52"/>
-    <w:lsdException w:name="Mention" w:semiHidden="1" w:unhideWhenUsed="1"/>
-    <w:lsdException w:name="Smart Hyperlink" w:semiHidden="1" w:unhideWhenUsed="1"/>
-    <w:lsdException w:name="Hashtag" w:semiHidden="1" w:unhideWhenUsed="1"/>
   </w:latentStyles>
   <w:style w:type="paragraph" w:default="1" w:styleId="Normal">
     <w:name w:val="Normal"/>
     <w:qFormat/>
   </w:style>
-  <w:style w:type="character" w:default="1" w:styleId="Policepardfaut">
+  <w:style w:type="character" w:default="1" w:styleId="DefaultParagraphFont">
     <w:name w:val="Default Paragraph Font"/>
     <w:uiPriority w:val="1"/>
+    <w:semiHidden/>
     <w:unhideWhenUsed/>
   </w:style>
-  <w:style w:type="table" w:default="1" w:styleId="TableauNormal">
+  <w:style w:type="table" w:default="1" w:styleId="TableNormal">
     <w:name w:val="Normal Table"/>
     <w:uiPriority w:val="99"/>
     <w:semiHidden/>
@@ -2620,13 +4499,13 @@
       </w:tblCellMar>
     </w:tblPr>
   </w:style>
-  <w:style w:type="numbering" w:default="1" w:styleId="Aucuneliste">
+  <w:style w:type="numbering" w:default="1" w:styleId="NoList">
     <w:name w:val="No List"/>
     <w:uiPriority w:val="99"/>
     <w:semiHidden/>
     <w:unhideWhenUsed/>
   </w:style>
-  <w:style w:type="paragraph" w:styleId="Paragraphedeliste">
+  <w:style w:type="paragraph" w:styleId="ListParagraph">
     <w:name w:val="List Paragraph"/>
     <w:basedOn w:val="Normal"/>
     <w:uiPriority w:val="34"/>

</xml_diff>